<commit_message>
Ultimos retoques(Se me olvido subirlo)
</commit_message>
<xml_diff>
--- a/Memoria Práctica 1.docx
+++ b/Memoria Práctica 1.docx
@@ -18,31 +18,6 @@
           <w:szCs w:val="56"/>
         </w:rPr>
         <w:t>Memoria Práctica 1</w:t>
-      </w:r>
-    </w:p>
-    <w:p>
-      <w:pPr>
-        <w:rPr>
-          <w:rFonts w:ascii="Times New Roman" w:hAnsi="Times New Roman" w:cs="Times New Roman"/>
-          <w:sz w:val="24"/>
-          <w:szCs w:val="24"/>
-        </w:rPr>
-      </w:pPr>
-      <w:r>
-        <w:rPr>
-          <w:rFonts w:ascii="Times New Roman" w:hAnsi="Times New Roman" w:cs="Times New Roman"/>
-          <w:sz w:val="24"/>
-          <w:szCs w:val="24"/>
-        </w:rPr>
-        <w:t>Samuel Blázquez Martín y José Daniel Rave Robayo</w:t>
-      </w:r>
-      <w:r>
-        <w:rPr>
-          <w:rFonts w:ascii="Times New Roman" w:hAnsi="Times New Roman" w:cs="Times New Roman"/>
-          <w:sz w:val="24"/>
-          <w:szCs w:val="24"/>
-        </w:rPr>
-        <w:t>.</w:t>
       </w:r>
     </w:p>
     <w:p>
@@ -131,7 +106,7 @@
                     <pic:cNvPicPr/>
                   </pic:nvPicPr>
                   <pic:blipFill>
-                    <a:blip r:embed="rId5">
+                    <a:blip r:embed="rId7">
                       <a:extLst>
                         <a:ext uri="{28A0092B-C50C-407E-A947-70E740481C1C}">
                           <a14:useLocalDpi xmlns:a14="http://schemas.microsoft.com/office/drawing/2010/main" val="0"/>
@@ -223,31 +198,101 @@
           <w:sz w:val="24"/>
           <w:szCs w:val="24"/>
         </w:rPr>
-        <w:t>El main ejecuta la clase ‘Interface’ de la práctica, y con ayuda de la clase ‘GeneticAlgorithm’ se crea la gráfica y se muestra en pantalla</w:t>
-      </w:r>
-      <w:r>
-        <w:rPr>
-          <w:rFonts w:ascii="Times New Roman" w:hAnsi="Times New Roman" w:cs="Times New Roman"/>
-          <w:sz w:val="24"/>
-          <w:szCs w:val="24"/>
-        </w:rPr>
-        <w:t xml:space="preserve"> con los mejores </w:t>
-      </w:r>
-      <w:r>
-        <w:rPr>
-          <w:rFonts w:ascii="Times New Roman" w:hAnsi="Times New Roman" w:cs="Times New Roman"/>
-          <w:sz w:val="24"/>
-          <w:szCs w:val="24"/>
-        </w:rPr>
-        <w:t>valores</w:t>
-      </w:r>
-      <w:r>
-        <w:rPr>
-          <w:rFonts w:ascii="Times New Roman" w:hAnsi="Times New Roman" w:cs="Times New Roman"/>
-          <w:sz w:val="24"/>
-          <w:szCs w:val="24"/>
-        </w:rPr>
-        <w:t>.</w:t>
+        <w:t xml:space="preserve">El </w:t>
+      </w:r>
+      <w:r>
+        <w:rPr>
+          <w:rFonts w:ascii="Times New Roman" w:hAnsi="Times New Roman" w:cs="Times New Roman"/>
+          <w:i/>
+          <w:iCs/>
+          <w:sz w:val="24"/>
+          <w:szCs w:val="24"/>
+        </w:rPr>
+        <w:t>main</w:t>
+      </w:r>
+      <w:r>
+        <w:rPr>
+          <w:rFonts w:ascii="Times New Roman" w:hAnsi="Times New Roman" w:cs="Times New Roman"/>
+          <w:sz w:val="24"/>
+          <w:szCs w:val="24"/>
+        </w:rPr>
+        <w:t xml:space="preserve"> ejecuta la clase ‘</w:t>
+      </w:r>
+      <w:r>
+        <w:rPr>
+          <w:rFonts w:ascii="Times New Roman" w:hAnsi="Times New Roman" w:cs="Times New Roman"/>
+          <w:i/>
+          <w:iCs/>
+          <w:sz w:val="24"/>
+          <w:szCs w:val="24"/>
+        </w:rPr>
+        <w:t>Interface’</w:t>
+      </w:r>
+      <w:r>
+        <w:rPr>
+          <w:rFonts w:ascii="Times New Roman" w:hAnsi="Times New Roman" w:cs="Times New Roman"/>
+          <w:sz w:val="24"/>
+          <w:szCs w:val="24"/>
+        </w:rPr>
+        <w:t xml:space="preserve"> de la práctica</w:t>
+      </w:r>
+      <w:r>
+        <w:rPr>
+          <w:rFonts w:ascii="Times New Roman" w:hAnsi="Times New Roman" w:cs="Times New Roman"/>
+          <w:sz w:val="24"/>
+          <w:szCs w:val="24"/>
+        </w:rPr>
+        <w:t>, quien se encarga cargar y procesar los valores de entrada a nivel de interfaz</w:t>
+      </w:r>
+      <w:r>
+        <w:rPr>
+          <w:rFonts w:ascii="Times New Roman" w:hAnsi="Times New Roman" w:cs="Times New Roman"/>
+          <w:sz w:val="24"/>
+          <w:szCs w:val="24"/>
+        </w:rPr>
+        <w:t>, y con ayuda de la clase ‘</w:t>
+      </w:r>
+      <w:r>
+        <w:rPr>
+          <w:rFonts w:ascii="Times New Roman" w:hAnsi="Times New Roman" w:cs="Times New Roman"/>
+          <w:i/>
+          <w:iCs/>
+          <w:sz w:val="24"/>
+          <w:szCs w:val="24"/>
+        </w:rPr>
+        <w:t>GeneticAlgorithm’</w:t>
+      </w:r>
+      <w:r>
+        <w:rPr>
+          <w:rFonts w:ascii="Times New Roman" w:hAnsi="Times New Roman" w:cs="Times New Roman"/>
+          <w:sz w:val="24"/>
+          <w:szCs w:val="24"/>
+        </w:rPr>
+        <w:t xml:space="preserve"> se </w:t>
+      </w:r>
+      <w:r>
+        <w:rPr>
+          <w:rFonts w:ascii="Times New Roman" w:hAnsi="Times New Roman" w:cs="Times New Roman"/>
+          <w:sz w:val="24"/>
+          <w:szCs w:val="24"/>
+        </w:rPr>
+        <w:t>carga el algoritmo de evolución y se ejecuta el main, devolv</w:t>
+      </w:r>
+      <w:r>
+        <w:rPr>
+          <w:rFonts w:ascii="Times New Roman" w:hAnsi="Times New Roman" w:cs="Times New Roman"/>
+          <w:sz w:val="24"/>
+          <w:szCs w:val="24"/>
+        </w:rPr>
+        <w:t>ie</w:t>
+      </w:r>
+      <w:r>
+        <w:rPr>
+          <w:rFonts w:ascii="Times New Roman" w:hAnsi="Times New Roman" w:cs="Times New Roman"/>
+          <w:sz w:val="24"/>
+          <w:szCs w:val="24"/>
+        </w:rPr>
+        <w:t>ndo los valores que se han de insertar en la gráfica.</w:t>
       </w:r>
     </w:p>
     <w:p>
@@ -320,7 +365,7 @@
                     <pic:cNvPicPr/>
                   </pic:nvPicPr>
                   <pic:blipFill>
-                    <a:blip r:embed="rId6">
+                    <a:blip r:embed="rId8">
                       <a:extLst>
                         <a:ext uri="{28A0092B-C50C-407E-A947-70E740481C1C}">
                           <a14:useLocalDpi xmlns:a14="http://schemas.microsoft.com/office/drawing/2010/main" val="0"/>
@@ -368,14 +413,6 @@
           <w:sz w:val="24"/>
           <w:szCs w:val="24"/>
         </w:rPr>
-        <w:t xml:space="preserve"> </w:t>
-      </w:r>
-      <w:r>
-        <w:rPr>
-          <w:rFonts w:ascii="Times New Roman" w:hAnsi="Times New Roman" w:cs="Times New Roman"/>
-          <w:sz w:val="24"/>
-          <w:szCs w:val="24"/>
-        </w:rPr>
         <w:t>Respecto a la estructura de las clases, l</w:t>
       </w:r>
       <w:r>
@@ -424,23 +461,39 @@
           <w:sz w:val="24"/>
           <w:szCs w:val="24"/>
         </w:rPr>
-        <w:t xml:space="preserve"> con la interfaz y que no haya problemas de conversión. De esta manera y gracias a la creación de enum</w:t>
-      </w:r>
-      <w:r>
-        <w:rPr>
-          <w:rFonts w:ascii="Times New Roman" w:hAnsi="Times New Roman" w:cs="Times New Roman"/>
-          <w:sz w:val="24"/>
-          <w:szCs w:val="24"/>
-        </w:rPr>
-        <w:t>s</w:t>
-      </w:r>
-      <w:r>
-        <w:rPr>
-          <w:rFonts w:ascii="Times New Roman" w:hAnsi="Times New Roman" w:cs="Times New Roman"/>
-          <w:sz w:val="24"/>
-          <w:szCs w:val="24"/>
-        </w:rPr>
-        <w:t xml:space="preserve"> de los respectivos cruces, métodos de selección…creamos una interfaz más genérica para que nos pueda servir de cara a futuras prácticas con solo crear un enum más y una clase más que herede de las abstractas que mencioné anteriormente.</w:t>
+        <w:t xml:space="preserve"> con la interfaz y que no haya problemas de conversión.</w:t>
+      </w:r>
+      <w:r>
+        <w:rPr>
+          <w:rFonts w:ascii="Times New Roman" w:hAnsi="Times New Roman" w:cs="Times New Roman"/>
+          <w:sz w:val="24"/>
+          <w:szCs w:val="24"/>
+        </w:rPr>
+        <w:t xml:space="preserve"> Además usamos para cada Función, Selección, Cruce y Mutación un tipo de enum para así hacer más fácil la recolección de datos desde la interfaz. </w:t>
+      </w:r>
+      <w:r>
+        <w:rPr>
+          <w:rFonts w:ascii="Times New Roman" w:hAnsi="Times New Roman" w:cs="Times New Roman"/>
+          <w:sz w:val="24"/>
+          <w:szCs w:val="24"/>
+        </w:rPr>
+        <w:t xml:space="preserve"> De esta manera creamos una interfaz más genérica para que nos pueda servir de cara a futuras prácticas con solo crear un enum más y una clase más que herede de las abstractas que </w:t>
+      </w:r>
+      <w:r>
+        <w:rPr>
+          <w:rFonts w:ascii="Times New Roman" w:hAnsi="Times New Roman" w:cs="Times New Roman"/>
+          <w:sz w:val="24"/>
+          <w:szCs w:val="24"/>
+        </w:rPr>
+        <w:t>se menciona</w:t>
+      </w:r>
+      <w:r>
+        <w:rPr>
+          <w:rFonts w:ascii="Times New Roman" w:hAnsi="Times New Roman" w:cs="Times New Roman"/>
+          <w:sz w:val="24"/>
+          <w:szCs w:val="24"/>
+        </w:rPr>
+        <w:t xml:space="preserve"> anteriormente.</w:t>
       </w:r>
     </w:p>
     <w:p>
@@ -480,18 +533,6 @@
         </w:rPr>
         <w:t xml:space="preserve"> </w:t>
       </w:r>
-    </w:p>
-    <w:p>
-      <w:pPr>
-        <w:pStyle w:val="Prrafodelista"/>
-        <w:ind w:left="1080"/>
-        <w:jc w:val="both"/>
-        <w:rPr>
-          <w:rFonts w:ascii="Times New Roman" w:hAnsi="Times New Roman" w:cs="Times New Roman"/>
-          <w:sz w:val="24"/>
-          <w:szCs w:val="24"/>
-        </w:rPr>
-      </w:pPr>
     </w:p>
     <w:p>
       <w:pPr>
@@ -560,6 +601,14 @@
           <w:sz w:val="24"/>
           <w:szCs w:val="24"/>
         </w:rPr>
+        <w:t xml:space="preserve">Así mismo, el tipo de selección de Truncamiento recibe un parámetro de probabilidad cuando ésta está seleccionada. </w:t>
+      </w:r>
+      <w:r>
+        <w:rPr>
+          <w:rFonts w:ascii="Times New Roman" w:hAnsi="Times New Roman" w:cs="Times New Roman"/>
+          <w:sz w:val="24"/>
+          <w:szCs w:val="24"/>
+        </w:rPr>
         <w:t>Además,</w:t>
       </w:r>
       <w:r>
@@ -703,7 +752,24 @@
           <w:sz w:val="24"/>
           <w:szCs w:val="24"/>
         </w:rPr>
-        <w:t>Las gráficas que vamos a mostrar ahora se han creado con los siguientes parámetros establecidos:</w:t>
+        <w:lastRenderedPageBreak/>
+        <w:t>Las gráficas que vamos a mostrar ahora se han creado con los siguientes parámetros establecidos</w:t>
+      </w:r>
+      <w:r>
+        <w:rPr>
+          <w:rFonts w:ascii="Times New Roman" w:hAnsi="Times New Roman" w:cs="Times New Roman"/>
+          <w:sz w:val="24"/>
+          <w:szCs w:val="24"/>
+        </w:rPr>
+        <w:t>, variando quizá en alguna probabilidad de cruce o mutación</w:t>
+      </w:r>
+      <w:r>
+        <w:rPr>
+          <w:rFonts w:ascii="Times New Roman" w:hAnsi="Times New Roman" w:cs="Times New Roman"/>
+          <w:sz w:val="24"/>
+          <w:szCs w:val="24"/>
+        </w:rPr>
+        <w:t>:</w:t>
       </w:r>
     </w:p>
     <w:tbl>
@@ -738,7 +804,6 @@
                 <w:sz w:val="24"/>
                 <w:szCs w:val="24"/>
               </w:rPr>
-              <w:lastRenderedPageBreak/>
               <w:t>Población Inicial</w:t>
             </w:r>
           </w:p>
@@ -1096,21 +1161,6 @@
           <w:szCs w:val="24"/>
         </w:rPr>
       </w:pPr>
-    </w:p>
-    <w:p>
-      <w:pPr>
-        <w:pStyle w:val="Prrafodelista"/>
-        <w:numPr>
-          <w:ilvl w:val="0"/>
-          <w:numId w:val="6"/>
-        </w:numPr>
-        <w:rPr>
-          <w:rFonts w:ascii="Times New Roman" w:hAnsi="Times New Roman" w:cs="Times New Roman"/>
-          <w:sz w:val="24"/>
-          <w:szCs w:val="24"/>
-          <w:u w:val="single"/>
-        </w:rPr>
-      </w:pPr>
       <w:r>
         <w:rPr>
           <w:rFonts w:ascii="Times New Roman" w:hAnsi="Times New Roman" w:cs="Times New Roman"/>
@@ -1119,23 +1169,29 @@
           <w:szCs w:val="24"/>
         </w:rPr>
         <w:drawing>
-          <wp:anchor distT="0" distB="0" distL="114300" distR="114300" simplePos="0" relativeHeight="251661312" behindDoc="1" locked="0" layoutInCell="1" allowOverlap="1" wp14:anchorId="613E099B" wp14:editId="4E0320CA">
+          <wp:anchor distT="0" distB="0" distL="114300" distR="114300" simplePos="0" relativeHeight="251661312" behindDoc="1" locked="0" layoutInCell="1" allowOverlap="1" wp14:anchorId="613E099B" wp14:editId="31AFE4B1">
             <wp:simplePos x="0" y="0"/>
             <wp:positionH relativeFrom="column">
-              <wp:posOffset>2430870</wp:posOffset>
+              <wp:posOffset>2304415</wp:posOffset>
             </wp:positionH>
             <wp:positionV relativeFrom="paragraph">
-              <wp:posOffset>41279</wp:posOffset>
+              <wp:posOffset>155575</wp:posOffset>
             </wp:positionV>
-            <wp:extent cx="3411220" cy="3138170"/>
-            <wp:effectExtent l="0" t="0" r="0" b="5080"/>
+            <wp:extent cx="3792220" cy="3488055"/>
+            <wp:effectExtent l="152400" t="152400" r="360680" b="360045"/>
             <wp:wrapTight wrapText="bothSides">
               <wp:wrapPolygon edited="0">
-                <wp:start x="0" y="0"/>
-                <wp:lineTo x="0" y="21504"/>
-                <wp:lineTo x="21471" y="21504"/>
-                <wp:lineTo x="21471" y="0"/>
-                <wp:lineTo x="0" y="0"/>
+                <wp:start x="434" y="-944"/>
+                <wp:lineTo x="-868" y="-708"/>
+                <wp:lineTo x="-760" y="22060"/>
+                <wp:lineTo x="1085" y="23712"/>
+                <wp:lineTo x="21593" y="23712"/>
+                <wp:lineTo x="21701" y="23476"/>
+                <wp:lineTo x="23437" y="22060"/>
+                <wp:lineTo x="23546" y="1180"/>
+                <wp:lineTo x="22244" y="-590"/>
+                <wp:lineTo x="22135" y="-944"/>
+                <wp:lineTo x="434" y="-944"/>
               </wp:wrapPolygon>
             </wp:wrapTight>
             <wp:docPr id="4" name="Imagen 4"/>
@@ -1150,7 +1206,7 @@
                     <pic:cNvPicPr/>
                   </pic:nvPicPr>
                   <pic:blipFill>
-                    <a:blip r:embed="rId7">
+                    <a:blip r:embed="rId9">
                       <a:extLst>
                         <a:ext uri="{28A0092B-C50C-407E-A947-70E740481C1C}">
                           <a14:useLocalDpi xmlns:a14="http://schemas.microsoft.com/office/drawing/2010/main" val="0"/>
@@ -1164,11 +1220,21 @@
                   <pic:spPr>
                     <a:xfrm>
                       <a:off x="0" y="0"/>
-                      <a:ext cx="3411220" cy="3138170"/>
+                      <a:ext cx="3792220" cy="3488055"/>
                     </a:xfrm>
                     <a:prstGeom prst="rect">
                       <a:avLst/>
                     </a:prstGeom>
+                    <a:ln>
+                      <a:noFill/>
+                    </a:ln>
+                    <a:effectLst>
+                      <a:outerShdw blurRad="292100" dist="139700" dir="2700000" algn="tl" rotWithShape="0">
+                        <a:srgbClr val="333333">
+                          <a:alpha val="65000"/>
+                        </a:srgbClr>
+                      </a:outerShdw>
+                    </a:effectLst>
                   </pic:spPr>
                 </pic:pic>
               </a:graphicData>
@@ -1182,33 +1248,6 @@
           </wp:anchor>
         </w:drawing>
       </w:r>
-      <w:r>
-        <w:rPr>
-          <w:rFonts w:ascii="Times New Roman" w:hAnsi="Times New Roman" w:cs="Times New Roman"/>
-          <w:sz w:val="24"/>
-          <w:szCs w:val="24"/>
-          <w:u w:val="single"/>
-        </w:rPr>
-        <w:t>Método de Selección:</w:t>
-      </w:r>
-    </w:p>
-    <w:p>
-      <w:pPr>
-        <w:ind w:firstLine="708"/>
-        <w:rPr>
-          <w:rFonts w:ascii="Times New Roman" w:hAnsi="Times New Roman" w:cs="Times New Roman"/>
-          <w:sz w:val="24"/>
-          <w:szCs w:val="24"/>
-        </w:rPr>
-      </w:pPr>
-      <w:r>
-        <w:rPr>
-          <w:rFonts w:ascii="Times New Roman" w:hAnsi="Times New Roman" w:cs="Times New Roman"/>
-          <w:sz w:val="24"/>
-          <w:szCs w:val="24"/>
-        </w:rPr>
-        <w:t>Torneo Determinista</w:t>
-      </w:r>
     </w:p>
     <w:p>
       <w:pPr>
@@ -1231,7 +1270,7 @@
           <w:szCs w:val="24"/>
           <w:u w:val="single"/>
         </w:rPr>
-        <w:t>Método de Cruce:</w:t>
+        <w:t>Método de Selección:</w:t>
       </w:r>
     </w:p>
     <w:p>
@@ -1249,7 +1288,7 @@
           <w:sz w:val="24"/>
           <w:szCs w:val="24"/>
         </w:rPr>
-        <w:t>Monopunto</w:t>
+        <w:t>Truncamiento (10%)</w:t>
       </w:r>
     </w:p>
     <w:p>
@@ -1263,24 +1302,17 @@
           <w:rFonts w:ascii="Times New Roman" w:hAnsi="Times New Roman" w:cs="Times New Roman"/>
           <w:sz w:val="24"/>
           <w:szCs w:val="24"/>
-        </w:rPr>
-      </w:pPr>
-      <w:r>
-        <w:rPr>
-          <w:rFonts w:ascii="Times New Roman" w:hAnsi="Times New Roman" w:cs="Times New Roman"/>
-          <w:sz w:val="24"/>
-          <w:szCs w:val="24"/>
           <w:u w:val="single"/>
         </w:rPr>
-        <w:t>Elitismo</w:t>
-      </w:r>
-      <w:r>
-        <w:rPr>
-          <w:rFonts w:ascii="Times New Roman" w:hAnsi="Times New Roman" w:cs="Times New Roman"/>
-          <w:sz w:val="24"/>
-          <w:szCs w:val="24"/>
-        </w:rPr>
-        <w:t>:</w:t>
+      </w:pPr>
+      <w:r>
+        <w:rPr>
+          <w:rFonts w:ascii="Times New Roman" w:hAnsi="Times New Roman" w:cs="Times New Roman"/>
+          <w:sz w:val="24"/>
+          <w:szCs w:val="24"/>
+          <w:u w:val="single"/>
+        </w:rPr>
+        <w:t>Método de Cruce:</w:t>
       </w:r>
     </w:p>
     <w:p>
@@ -1298,7 +1330,7 @@
           <w:sz w:val="24"/>
           <w:szCs w:val="24"/>
         </w:rPr>
-        <w:t>Si</w:t>
+        <w:t>Monopunto</w:t>
       </w:r>
     </w:p>
     <w:p>
@@ -1319,8 +1351,17 @@
           <w:rFonts w:ascii="Times New Roman" w:hAnsi="Times New Roman" w:cs="Times New Roman"/>
           <w:sz w:val="24"/>
           <w:szCs w:val="24"/>
-        </w:rPr>
-        <w:t>Fenotipos:</w:t>
+          <w:u w:val="single"/>
+        </w:rPr>
+        <w:t>Elitismo</w:t>
+      </w:r>
+      <w:r>
+        <w:rPr>
+          <w:rFonts w:ascii="Times New Roman" w:hAnsi="Times New Roman" w:cs="Times New Roman"/>
+          <w:sz w:val="24"/>
+          <w:szCs w:val="24"/>
+        </w:rPr>
+        <w:t>:</w:t>
       </w:r>
     </w:p>
     <w:p>
@@ -1338,25 +1379,15 @@
           <w:sz w:val="24"/>
           <w:szCs w:val="24"/>
         </w:rPr>
-        <w:t>11.124</w:t>
-      </w:r>
-    </w:p>
-    <w:p>
-      <w:pPr>
-        <w:ind w:firstLine="708"/>
-        <w:rPr>
-          <w:rFonts w:ascii="Times New Roman" w:hAnsi="Times New Roman" w:cs="Times New Roman"/>
-          <w:sz w:val="24"/>
-          <w:szCs w:val="24"/>
-        </w:rPr>
-      </w:pPr>
-      <w:r>
-        <w:rPr>
-          <w:rFonts w:ascii="Times New Roman" w:hAnsi="Times New Roman" w:cs="Times New Roman"/>
-          <w:sz w:val="24"/>
-          <w:szCs w:val="24"/>
-        </w:rPr>
-        <w:t>5.728</w:t>
+        <w:t>Si</w:t>
+      </w:r>
+      <w:r>
+        <w:rPr>
+          <w:rFonts w:ascii="Times New Roman" w:hAnsi="Times New Roman" w:cs="Times New Roman"/>
+          <w:sz w:val="24"/>
+          <w:szCs w:val="24"/>
+        </w:rPr>
+        <w:t xml:space="preserve"> del 2.5%</w:t>
       </w:r>
     </w:p>
     <w:p>
@@ -1378,6 +1409,64 @@
           <w:sz w:val="24"/>
           <w:szCs w:val="24"/>
         </w:rPr>
+        <w:t>Fenotipos:</w:t>
+      </w:r>
+    </w:p>
+    <w:p>
+      <w:pPr>
+        <w:ind w:firstLine="708"/>
+        <w:rPr>
+          <w:rFonts w:ascii="Times New Roman" w:hAnsi="Times New Roman" w:cs="Times New Roman"/>
+          <w:sz w:val="24"/>
+          <w:szCs w:val="24"/>
+        </w:rPr>
+      </w:pPr>
+      <w:r>
+        <w:rPr>
+          <w:rFonts w:ascii="Times New Roman" w:hAnsi="Times New Roman" w:cs="Times New Roman"/>
+          <w:sz w:val="24"/>
+          <w:szCs w:val="24"/>
+        </w:rPr>
+        <w:t>11.124</w:t>
+      </w:r>
+    </w:p>
+    <w:p>
+      <w:pPr>
+        <w:ind w:firstLine="708"/>
+        <w:rPr>
+          <w:rFonts w:ascii="Times New Roman" w:hAnsi="Times New Roman" w:cs="Times New Roman"/>
+          <w:sz w:val="24"/>
+          <w:szCs w:val="24"/>
+        </w:rPr>
+      </w:pPr>
+      <w:r>
+        <w:rPr>
+          <w:rFonts w:ascii="Times New Roman" w:hAnsi="Times New Roman" w:cs="Times New Roman"/>
+          <w:sz w:val="24"/>
+          <w:szCs w:val="24"/>
+        </w:rPr>
+        <w:t>5.728</w:t>
+      </w:r>
+    </w:p>
+    <w:p>
+      <w:pPr>
+        <w:pStyle w:val="Prrafodelista"/>
+        <w:numPr>
+          <w:ilvl w:val="0"/>
+          <w:numId w:val="6"/>
+        </w:numPr>
+        <w:rPr>
+          <w:rFonts w:ascii="Times New Roman" w:hAnsi="Times New Roman" w:cs="Times New Roman"/>
+          <w:sz w:val="24"/>
+          <w:szCs w:val="24"/>
+        </w:rPr>
+      </w:pPr>
+      <w:r>
+        <w:rPr>
+          <w:rFonts w:ascii="Times New Roman" w:hAnsi="Times New Roman" w:cs="Times New Roman"/>
+          <w:sz w:val="24"/>
+          <w:szCs w:val="24"/>
+        </w:rPr>
         <w:t>Aptitud:</w:t>
       </w:r>
     </w:p>
@@ -1425,6 +1514,80 @@
     </w:p>
     <w:p>
       <w:pPr>
+        <w:rPr>
+          <w:rFonts w:ascii="Times New Roman" w:hAnsi="Times New Roman" w:cs="Times New Roman"/>
+          <w:bCs/>
+          <w:sz w:val="24"/>
+          <w:szCs w:val="24"/>
+        </w:rPr>
+      </w:pPr>
+    </w:p>
+    <w:p>
+      <w:pPr>
+        <w:rPr>
+          <w:rFonts w:ascii="Times New Roman" w:hAnsi="Times New Roman" w:cs="Times New Roman"/>
+          <w:bCs/>
+          <w:sz w:val="24"/>
+          <w:szCs w:val="24"/>
+        </w:rPr>
+      </w:pPr>
+      <w:r>
+        <w:rPr>
+          <w:rFonts w:ascii="Times New Roman" w:hAnsi="Times New Roman" w:cs="Times New Roman"/>
+          <w:bCs/>
+          <w:sz w:val="24"/>
+          <w:szCs w:val="24"/>
+        </w:rPr>
+        <w:t>Nos hemos dado que con los valores que hemos establecido por defecto</w:t>
+      </w:r>
+      <w:r>
+        <w:rPr>
+          <w:rFonts w:ascii="Times New Roman" w:hAnsi="Times New Roman" w:cs="Times New Roman"/>
+          <w:bCs/>
+          <w:sz w:val="24"/>
+          <w:szCs w:val="24"/>
+        </w:rPr>
+        <w:t>, salvo la selección y el elitismo</w:t>
+      </w:r>
+      <w:r>
+        <w:rPr>
+          <w:rFonts w:ascii="Times New Roman" w:hAnsi="Times New Roman" w:cs="Times New Roman"/>
+          <w:bCs/>
+          <w:sz w:val="24"/>
+          <w:szCs w:val="24"/>
+        </w:rPr>
+        <w:t xml:space="preserve">, la gráfica nos arroja valores muy satisfactorios en comparación a los pedidos en el </w:t>
+      </w:r>
+      <w:r>
+        <w:rPr>
+          <w:rFonts w:ascii="Times New Roman" w:hAnsi="Times New Roman" w:cs="Times New Roman"/>
+          <w:bCs/>
+          <w:sz w:val="24"/>
+          <w:szCs w:val="24"/>
+        </w:rPr>
+        <w:t>enunciado</w:t>
+      </w:r>
+      <w:r>
+        <w:rPr>
+          <w:rFonts w:ascii="Times New Roman" w:hAnsi="Times New Roman" w:cs="Times New Roman"/>
+          <w:bCs/>
+          <w:sz w:val="24"/>
+          <w:szCs w:val="24"/>
+        </w:rPr>
+        <w:t>.</w:t>
+      </w:r>
+      <w:r>
+        <w:rPr>
+          <w:rFonts w:ascii="Times New Roman" w:hAnsi="Times New Roman" w:cs="Times New Roman"/>
+          <w:bCs/>
+          <w:sz w:val="24"/>
+          <w:szCs w:val="24"/>
+        </w:rPr>
+        <w:t xml:space="preserve"> </w:t>
+      </w:r>
+    </w:p>
+    <w:p>
+      <w:pPr>
         <w:pStyle w:val="Prrafodelista"/>
         <w:ind w:left="1080"/>
         <w:jc w:val="center"/>
@@ -1487,78 +1650,14 @@
           <w:szCs w:val="24"/>
         </w:rPr>
       </w:pPr>
-    </w:p>
-    <w:p>
-      <w:pPr>
-        <w:pStyle w:val="Prrafodelista"/>
-        <w:ind w:left="1080"/>
-        <w:jc w:val="center"/>
+      <w:r>
         <w:rPr>
           <w:rFonts w:ascii="Times New Roman" w:hAnsi="Times New Roman" w:cs="Times New Roman"/>
           <w:b/>
           <w:sz w:val="24"/>
           <w:szCs w:val="24"/>
         </w:rPr>
-      </w:pPr>
-    </w:p>
-    <w:p>
-      <w:pPr>
-        <w:pStyle w:val="Prrafodelista"/>
-        <w:ind w:left="1080"/>
-        <w:jc w:val="center"/>
-        <w:rPr>
-          <w:rFonts w:ascii="Times New Roman" w:hAnsi="Times New Roman" w:cs="Times New Roman"/>
-          <w:b/>
-          <w:sz w:val="24"/>
-          <w:szCs w:val="24"/>
-        </w:rPr>
-      </w:pPr>
-    </w:p>
-    <w:p>
-      <w:pPr>
-        <w:pStyle w:val="Prrafodelista"/>
-        <w:ind w:left="1080"/>
-        <w:jc w:val="center"/>
-        <w:rPr>
-          <w:rFonts w:ascii="Times New Roman" w:hAnsi="Times New Roman" w:cs="Times New Roman"/>
-          <w:b/>
-          <w:sz w:val="24"/>
-          <w:szCs w:val="24"/>
-        </w:rPr>
-      </w:pPr>
-    </w:p>
-    <w:p>
-      <w:pPr>
-        <w:pStyle w:val="Prrafodelista"/>
-        <w:ind w:left="1080"/>
-        <w:jc w:val="center"/>
-        <w:rPr>
-          <w:rFonts w:ascii="Times New Roman" w:hAnsi="Times New Roman" w:cs="Times New Roman"/>
-          <w:b/>
-          <w:sz w:val="24"/>
-          <w:szCs w:val="24"/>
-        </w:rPr>
-      </w:pPr>
-    </w:p>
-    <w:p>
-      <w:pPr>
-        <w:pStyle w:val="Prrafodelista"/>
-        <w:ind w:left="1080"/>
-        <w:jc w:val="center"/>
-        <w:rPr>
-          <w:rFonts w:ascii="Times New Roman" w:hAnsi="Times New Roman" w:cs="Times New Roman"/>
-          <w:b/>
-          <w:sz w:val="24"/>
-          <w:szCs w:val="24"/>
-        </w:rPr>
-      </w:pPr>
-      <w:r>
-        <w:rPr>
-          <w:rFonts w:ascii="Times New Roman" w:hAnsi="Times New Roman" w:cs="Times New Roman"/>
-          <w:b/>
-          <w:sz w:val="24"/>
-          <w:szCs w:val="24"/>
-        </w:rPr>
+        <w:lastRenderedPageBreak/>
         <w:t>FUNCION 2</w:t>
       </w:r>
     </w:p>
@@ -1613,9 +1712,8 @@
           <w:sz w:val="24"/>
           <w:szCs w:val="24"/>
         </w:rPr>
-        <w:lastRenderedPageBreak/>
         <w:drawing>
-          <wp:anchor distT="0" distB="0" distL="114300" distR="114300" simplePos="0" relativeHeight="251668480" behindDoc="1" locked="0" layoutInCell="1" allowOverlap="1" wp14:anchorId="2113AB78" wp14:editId="77270CCF">
+          <wp:anchor distT="0" distB="0" distL="114300" distR="114300" simplePos="0" relativeHeight="251668480" behindDoc="1" locked="0" layoutInCell="1" allowOverlap="1" wp14:anchorId="2113AB78" wp14:editId="56B0A52F">
             <wp:simplePos x="0" y="0"/>
             <wp:positionH relativeFrom="column">
               <wp:posOffset>2304415</wp:posOffset>
@@ -1624,14 +1722,23 @@
               <wp:posOffset>0</wp:posOffset>
             </wp:positionV>
             <wp:extent cx="3226435" cy="3054985"/>
-            <wp:effectExtent l="0" t="0" r="0" b="0"/>
+            <wp:effectExtent l="152400" t="152400" r="354965" b="354965"/>
             <wp:wrapTight wrapText="bothSides">
               <wp:wrapPolygon edited="0">
-                <wp:start x="0" y="0"/>
-                <wp:lineTo x="0" y="21416"/>
-                <wp:lineTo x="21426" y="21416"/>
-                <wp:lineTo x="21426" y="0"/>
-                <wp:lineTo x="0" y="0"/>
+                <wp:start x="510" y="-1078"/>
+                <wp:lineTo x="-1020" y="-808"/>
+                <wp:lineTo x="-1020" y="22089"/>
+                <wp:lineTo x="-510" y="22898"/>
+                <wp:lineTo x="1148" y="23706"/>
+                <wp:lineTo x="1275" y="23975"/>
+                <wp:lineTo x="21553" y="23975"/>
+                <wp:lineTo x="21681" y="23706"/>
+                <wp:lineTo x="23339" y="22898"/>
+                <wp:lineTo x="23849" y="20742"/>
+                <wp:lineTo x="23849" y="1347"/>
+                <wp:lineTo x="22318" y="-673"/>
+                <wp:lineTo x="22191" y="-1078"/>
+                <wp:lineTo x="510" y="-1078"/>
               </wp:wrapPolygon>
             </wp:wrapTight>
             <wp:docPr id="1" name="Imagen 1" descr="Interfaz de usuario gráfica, Gráfico&#10;&#10;Descripción generada automáticamente"/>
@@ -1646,7 +1753,7 @@
                     <pic:cNvPicPr/>
                   </pic:nvPicPr>
                   <pic:blipFill>
-                    <a:blip r:embed="rId8" cstate="print">
+                    <a:blip r:embed="rId10" cstate="print">
                       <a:extLst>
                         <a:ext uri="{28A0092B-C50C-407E-A947-70E740481C1C}">
                           <a14:useLocalDpi xmlns:a14="http://schemas.microsoft.com/office/drawing/2010/main" val="0"/>
@@ -1665,6 +1772,16 @@
                     <a:prstGeom prst="rect">
                       <a:avLst/>
                     </a:prstGeom>
+                    <a:ln>
+                      <a:noFill/>
+                    </a:ln>
+                    <a:effectLst>
+                      <a:outerShdw blurRad="292100" dist="139700" dir="2700000" algn="tl" rotWithShape="0">
+                        <a:srgbClr val="333333">
+                          <a:alpha val="65000"/>
+                        </a:srgbClr>
+                      </a:outerShdw>
+                    </a:effectLst>
                   </pic:spPr>
                 </pic:pic>
               </a:graphicData>
@@ -1782,6 +1899,14 @@
         </w:rPr>
         <w:t>Si</w:t>
       </w:r>
+      <w:r>
+        <w:rPr>
+          <w:rFonts w:ascii="Times New Roman" w:hAnsi="Times New Roman" w:cs="Times New Roman"/>
+          <w:sz w:val="24"/>
+          <w:szCs w:val="24"/>
+        </w:rPr>
+        <w:t xml:space="preserve"> del 2%</w:t>
+      </w:r>
     </w:p>
     <w:p>
       <w:pPr>
@@ -1907,14 +2032,36 @@
     </w:p>
     <w:p>
       <w:pPr>
-        <w:pStyle w:val="Prrafodelista"/>
-        <w:ind w:left="1080"/>
-        <w:rPr>
-          <w:rFonts w:ascii="Times New Roman" w:hAnsi="Times New Roman" w:cs="Times New Roman"/>
-          <w:sz w:val="24"/>
-          <w:szCs w:val="24"/>
-        </w:rPr>
-      </w:pPr>
+        <w:rPr>
+          <w:rFonts w:ascii="Times New Roman" w:hAnsi="Times New Roman" w:cs="Times New Roman"/>
+          <w:sz w:val="24"/>
+          <w:szCs w:val="24"/>
+        </w:rPr>
+      </w:pPr>
+      <w:r>
+        <w:rPr>
+          <w:rFonts w:ascii="Times New Roman" w:hAnsi="Times New Roman" w:cs="Times New Roman"/>
+          <w:sz w:val="24"/>
+          <w:szCs w:val="24"/>
+        </w:rPr>
+        <w:t xml:space="preserve">Esta función es la que más picos consigue con el método de selección por Truncamiento, llegando a conseguir entre 16 y 18 mínimos.  Otras configuraciones, llegan a la misma </w:t>
+      </w:r>
+      <w:r>
+        <w:rPr>
+          <w:rFonts w:ascii="Times New Roman" w:hAnsi="Times New Roman" w:cs="Times New Roman"/>
+          <w:sz w:val="24"/>
+          <w:szCs w:val="24"/>
+        </w:rPr>
+        <w:t>aptitud,</w:t>
+      </w:r>
+      <w:r>
+        <w:rPr>
+          <w:rFonts w:ascii="Times New Roman" w:hAnsi="Times New Roman" w:cs="Times New Roman"/>
+          <w:sz w:val="24"/>
+          <w:szCs w:val="24"/>
+        </w:rPr>
+        <w:t xml:space="preserve"> pero con muchos menos mínimos. </w:t>
+      </w:r>
     </w:p>
     <w:p>
       <w:pPr>
@@ -1928,26 +2075,28 @@
           <w:szCs w:val="24"/>
         </w:rPr>
       </w:pPr>
-      <w:r>
+    </w:p>
+    <w:p>
+      <w:pPr>
+        <w:pStyle w:val="Prrafodelista"/>
+        <w:ind w:left="1080"/>
+        <w:jc w:val="center"/>
         <w:rPr>
           <w:rFonts w:ascii="Times New Roman" w:hAnsi="Times New Roman" w:cs="Times New Roman"/>
           <w:b/>
           <w:sz w:val="24"/>
           <w:szCs w:val="24"/>
         </w:rPr>
+      </w:pPr>
+      <w:r>
+        <w:rPr>
+          <w:rFonts w:ascii="Times New Roman" w:hAnsi="Times New Roman" w:cs="Times New Roman"/>
+          <w:b/>
+          <w:sz w:val="24"/>
+          <w:szCs w:val="24"/>
+        </w:rPr>
         <w:t>FUNCION 3</w:t>
       </w:r>
-    </w:p>
-    <w:p>
-      <w:pPr>
-        <w:pStyle w:val="Prrafodelista"/>
-        <w:ind w:left="1080"/>
-        <w:rPr>
-          <w:rFonts w:ascii="Times New Roman" w:hAnsi="Times New Roman" w:cs="Times New Roman"/>
-          <w:sz w:val="24"/>
-          <w:szCs w:val="24"/>
-        </w:rPr>
-      </w:pPr>
     </w:p>
     <w:p>
       <w:pPr>
@@ -1971,25 +2120,17 @@
           <w:szCs w:val="24"/>
         </w:rPr>
         <w:drawing>
-          <wp:anchor distT="0" distB="0" distL="114300" distR="114300" simplePos="0" relativeHeight="251667456" behindDoc="1" locked="0" layoutInCell="1" allowOverlap="1" wp14:anchorId="6C4F965F" wp14:editId="7E77E00E">
+          <wp:anchor distT="0" distB="0" distL="114300" distR="114300" simplePos="0" relativeHeight="251667456" behindDoc="1" locked="0" layoutInCell="1" allowOverlap="1" wp14:anchorId="6C4F965F" wp14:editId="76E6CBB7">
             <wp:simplePos x="0" y="0"/>
             <wp:positionH relativeFrom="column">
-              <wp:posOffset>2399665</wp:posOffset>
+              <wp:posOffset>2298065</wp:posOffset>
             </wp:positionH>
             <wp:positionV relativeFrom="paragraph">
-              <wp:posOffset>5715</wp:posOffset>
+              <wp:posOffset>158115</wp:posOffset>
             </wp:positionV>
             <wp:extent cx="3644265" cy="3462020"/>
-            <wp:effectExtent l="0" t="0" r="0" b="5080"/>
-            <wp:wrapTight wrapText="bothSides">
-              <wp:wrapPolygon edited="0">
-                <wp:start x="0" y="0"/>
-                <wp:lineTo x="0" y="21513"/>
-                <wp:lineTo x="21453" y="21513"/>
-                <wp:lineTo x="21453" y="0"/>
-                <wp:lineTo x="0" y="0"/>
-              </wp:wrapPolygon>
-            </wp:wrapTight>
+            <wp:effectExtent l="152400" t="152400" r="356235" b="367030"/>
+            <wp:wrapNone/>
             <wp:docPr id="7" name="Imagen 7" descr="Interfaz de usuario gráfica, Aplicación, Tabla, Excel&#10;&#10;Descripción generada automáticamente"/>
             <wp:cNvGraphicFramePr>
               <a:graphicFrameLocks xmlns:a="http://schemas.openxmlformats.org/drawingml/2006/main" noChangeAspect="1"/>
@@ -2002,7 +2143,7 @@
                     <pic:cNvPicPr/>
                   </pic:nvPicPr>
                   <pic:blipFill>
-                    <a:blip r:embed="rId9" cstate="print">
+                    <a:blip r:embed="rId11" cstate="print">
                       <a:extLst>
                         <a:ext uri="{28A0092B-C50C-407E-A947-70E740481C1C}">
                           <a14:useLocalDpi xmlns:a14="http://schemas.microsoft.com/office/drawing/2010/main" val="0"/>
@@ -2021,6 +2162,16 @@
                     <a:prstGeom prst="rect">
                       <a:avLst/>
                     </a:prstGeom>
+                    <a:ln>
+                      <a:noFill/>
+                    </a:ln>
+                    <a:effectLst>
+                      <a:outerShdw blurRad="292100" dist="139700" dir="2700000" algn="tl" rotWithShape="0">
+                        <a:srgbClr val="333333">
+                          <a:alpha val="65000"/>
+                        </a:srgbClr>
+                      </a:outerShdw>
+                    </a:effectLst>
                   </pic:spPr>
                 </pic:pic>
               </a:graphicData>
@@ -2292,37 +2443,23 @@
       <w:pPr>
         <w:pStyle w:val="Prrafodelista"/>
         <w:ind w:left="1080"/>
-        <w:rPr>
-          <w:rFonts w:ascii="Times New Roman" w:hAnsi="Times New Roman" w:cs="Times New Roman"/>
-          <w:sz w:val="24"/>
-          <w:szCs w:val="24"/>
-        </w:rPr>
-      </w:pPr>
-    </w:p>
-    <w:p>
-      <w:pPr>
         <w:jc w:val="center"/>
         <w:rPr>
           <w:rFonts w:ascii="Times New Roman" w:hAnsi="Times New Roman" w:cs="Times New Roman"/>
-          <w:sz w:val="24"/>
-          <w:szCs w:val="24"/>
-        </w:rPr>
-      </w:pPr>
-      <w:r>
-        <w:rPr>
-          <w:rFonts w:ascii="Times New Roman" w:hAnsi="Times New Roman" w:cs="Times New Roman"/>
-          <w:sz w:val="24"/>
-          <w:szCs w:val="24"/>
-        </w:rPr>
-        <w:t>COLOCAR LA FUMADA DE LA FUNCION 4</w:t>
-      </w:r>
+          <w:b/>
+          <w:sz w:val="24"/>
+          <w:szCs w:val="24"/>
+        </w:rPr>
+      </w:pPr>
     </w:p>
     <w:p>
       <w:pPr>
         <w:pStyle w:val="Prrafodelista"/>
         <w:ind w:left="1080"/>
-        <w:rPr>
-          <w:rFonts w:ascii="Times New Roman" w:hAnsi="Times New Roman" w:cs="Times New Roman"/>
+        <w:jc w:val="center"/>
+        <w:rPr>
+          <w:rFonts w:ascii="Times New Roman" w:hAnsi="Times New Roman" w:cs="Times New Roman"/>
+          <w:b/>
           <w:sz w:val="24"/>
           <w:szCs w:val="24"/>
         </w:rPr>
@@ -2332,8 +2469,142 @@
       <w:pPr>
         <w:pStyle w:val="Prrafodelista"/>
         <w:ind w:left="1080"/>
-        <w:rPr>
-          <w:rFonts w:ascii="Times New Roman" w:hAnsi="Times New Roman" w:cs="Times New Roman"/>
+        <w:jc w:val="center"/>
+        <w:rPr>
+          <w:rFonts w:ascii="Times New Roman" w:hAnsi="Times New Roman" w:cs="Times New Roman"/>
+          <w:b/>
+          <w:sz w:val="24"/>
+          <w:szCs w:val="24"/>
+        </w:rPr>
+      </w:pPr>
+      <w:r>
+        <w:rPr>
+          <w:rFonts w:ascii="Times New Roman" w:hAnsi="Times New Roman" w:cs="Times New Roman"/>
+          <w:b/>
+          <w:sz w:val="24"/>
+          <w:szCs w:val="24"/>
+        </w:rPr>
+        <w:drawing>
+          <wp:anchor distT="0" distB="0" distL="114300" distR="114300" simplePos="0" relativeHeight="251669504" behindDoc="0" locked="0" layoutInCell="1" allowOverlap="1" wp14:anchorId="6D1B0151" wp14:editId="2523E437">
+            <wp:simplePos x="0" y="0"/>
+            <wp:positionH relativeFrom="column">
+              <wp:posOffset>151765</wp:posOffset>
+            </wp:positionH>
+            <wp:positionV relativeFrom="paragraph">
+              <wp:posOffset>227965</wp:posOffset>
+            </wp:positionV>
+            <wp:extent cx="5400040" cy="3601085"/>
+            <wp:effectExtent l="0" t="0" r="0" b="0"/>
+            <wp:wrapTopAndBottom/>
+            <wp:docPr id="10" name="Imagen 10" descr="Interfaz de usuario gráfica, Gráfico&#10;&#10;Descripción generada automáticamente"/>
+            <wp:cNvGraphicFramePr>
+              <a:graphicFrameLocks xmlns:a="http://schemas.openxmlformats.org/drawingml/2006/main" noChangeAspect="1"/>
+            </wp:cNvGraphicFramePr>
+            <a:graphic xmlns:a="http://schemas.openxmlformats.org/drawingml/2006/main">
+              <a:graphicData uri="http://schemas.openxmlformats.org/drawingml/2006/picture">
+                <pic:pic xmlns:pic="http://schemas.openxmlformats.org/drawingml/2006/picture">
+                  <pic:nvPicPr>
+                    <pic:cNvPr id="10" name="Imagen 10" descr="Interfaz de usuario gráfica, Gráfico&#10;&#10;Descripción generada automáticamente"/>
+                    <pic:cNvPicPr/>
+                  </pic:nvPicPr>
+                  <pic:blipFill>
+                    <a:blip r:embed="rId12" cstate="print">
+                      <a:extLst>
+                        <a:ext uri="{28A0092B-C50C-407E-A947-70E740481C1C}">
+                          <a14:useLocalDpi xmlns:a14="http://schemas.microsoft.com/office/drawing/2010/main" val="0"/>
+                        </a:ext>
+                      </a:extLst>
+                    </a:blip>
+                    <a:stretch>
+                      <a:fillRect/>
+                    </a:stretch>
+                  </pic:blipFill>
+                  <pic:spPr>
+                    <a:xfrm>
+                      <a:off x="0" y="0"/>
+                      <a:ext cx="5400040" cy="3601085"/>
+                    </a:xfrm>
+                    <a:prstGeom prst="rect">
+                      <a:avLst/>
+                    </a:prstGeom>
+                  </pic:spPr>
+                </pic:pic>
+              </a:graphicData>
+            </a:graphic>
+          </wp:anchor>
+        </w:drawing>
+      </w:r>
+      <w:r>
+        <w:rPr>
+          <w:rFonts w:ascii="Times New Roman" w:hAnsi="Times New Roman" w:cs="Times New Roman"/>
+          <w:b/>
+          <w:sz w:val="24"/>
+          <w:szCs w:val="24"/>
+        </w:rPr>
+        <w:t>FUNCIÓN 4</w:t>
+      </w:r>
+    </w:p>
+    <w:p>
+      <w:pPr>
+        <w:rPr>
+          <w:rFonts w:ascii="Times New Roman" w:hAnsi="Times New Roman" w:cs="Times New Roman"/>
+          <w:b/>
+          <w:sz w:val="24"/>
+          <w:szCs w:val="24"/>
+        </w:rPr>
+      </w:pPr>
+    </w:p>
+    <w:p>
+      <w:pPr>
+        <w:pStyle w:val="Prrafodelista"/>
+        <w:ind w:left="1080"/>
+        <w:rPr>
+          <w:rFonts w:ascii="Times New Roman" w:hAnsi="Times New Roman" w:cs="Times New Roman"/>
+          <w:bCs/>
+          <w:sz w:val="24"/>
+          <w:szCs w:val="24"/>
+        </w:rPr>
+      </w:pPr>
+      <w:r>
+        <w:rPr>
+          <w:rFonts w:ascii="Times New Roman" w:hAnsi="Times New Roman" w:cs="Times New Roman"/>
+          <w:bCs/>
+          <w:sz w:val="24"/>
+          <w:szCs w:val="24"/>
+        </w:rPr>
+        <w:t xml:space="preserve">Sabemos que esta función es la más complicada,  y más cuando depende de la n. Sin embargo, para todos los valores de n, se mantiene la solución en un valor estable y próximo a los anunciados en la práctica. </w:t>
+      </w:r>
+      <w:r>
+        <w:rPr>
+          <w:rFonts w:ascii="Times New Roman" w:hAnsi="Times New Roman" w:cs="Times New Roman"/>
+          <w:bCs/>
+          <w:sz w:val="24"/>
+          <w:szCs w:val="24"/>
+        </w:rPr>
+        <w:t>Eso sí, cabe recalcar que el mantiene los valores más próximos es el BLX, pero eso no implica que los demás tipos de funciones arrojen valores lejanos.</w:t>
+      </w:r>
+    </w:p>
+    <w:p>
+      <w:pPr>
+        <w:pStyle w:val="Prrafodelista"/>
+        <w:ind w:left="1080"/>
+        <w:jc w:val="center"/>
+        <w:rPr>
+          <w:rFonts w:ascii="Times New Roman" w:hAnsi="Times New Roman" w:cs="Times New Roman"/>
+          <w:b/>
+          <w:sz w:val="24"/>
+          <w:szCs w:val="24"/>
+        </w:rPr>
+      </w:pPr>
+    </w:p>
+    <w:p>
+      <w:pPr>
+        <w:pStyle w:val="Prrafodelista"/>
+        <w:ind w:left="1080"/>
+        <w:jc w:val="center"/>
+        <w:rPr>
+          <w:rFonts w:ascii="Times New Roman" w:hAnsi="Times New Roman" w:cs="Times New Roman"/>
+          <w:b/>
           <w:sz w:val="24"/>
           <w:szCs w:val="24"/>
         </w:rPr>
@@ -2380,7 +2651,6 @@
           <w:sz w:val="24"/>
           <w:szCs w:val="24"/>
         </w:rPr>
-        <w:lastRenderedPageBreak/>
         <w:t>Métodos de Selección</w:t>
       </w:r>
     </w:p>
@@ -2935,34 +3205,157 @@
     </w:p>
     <w:p>
       <w:pPr>
-        <w:pStyle w:val="Prrafodelista"/>
-        <w:ind w:left="1080"/>
-        <w:rPr>
-          <w:rFonts w:ascii="Times New Roman" w:hAnsi="Times New Roman" w:cs="Times New Roman"/>
-          <w:sz w:val="24"/>
-          <w:szCs w:val="24"/>
-        </w:rPr>
-      </w:pPr>
-    </w:p>
-    <w:p>
-      <w:pPr>
-        <w:pStyle w:val="Prrafodelista"/>
-        <w:ind w:left="1440"/>
-        <w:rPr>
-          <w:rFonts w:ascii="Times New Roman" w:hAnsi="Times New Roman" w:cs="Times New Roman"/>
-          <w:sz w:val="24"/>
-          <w:szCs w:val="24"/>
-        </w:rPr>
-      </w:pPr>
+        <w:rPr>
+          <w:rFonts w:ascii="Times New Roman" w:hAnsi="Times New Roman" w:cs="Times New Roman"/>
+          <w:sz w:val="24"/>
+          <w:szCs w:val="24"/>
+        </w:rPr>
+      </w:pPr>
+    </w:p>
+    <w:p>
+      <w:pPr>
+        <w:ind w:left="1008"/>
+        <w:rPr>
+          <w:rFonts w:ascii="Times New Roman" w:hAnsi="Times New Roman" w:cs="Times New Roman"/>
+          <w:sz w:val="24"/>
+          <w:szCs w:val="24"/>
+        </w:rPr>
+      </w:pPr>
+      <w:r>
+        <w:rPr>
+          <w:rFonts w:ascii="Times New Roman" w:hAnsi="Times New Roman" w:cs="Times New Roman"/>
+          <w:sz w:val="24"/>
+          <w:szCs w:val="24"/>
+        </w:rPr>
+        <w:t>Respecto a la implementación final no hemos podido reali</w:t>
+      </w:r>
+      <w:r>
+        <w:rPr>
+          <w:rFonts w:ascii="Times New Roman" w:hAnsi="Times New Roman" w:cs="Times New Roman"/>
+          <w:sz w:val="24"/>
+          <w:szCs w:val="24"/>
+        </w:rPr>
+        <w:t>zar</w:t>
+      </w:r>
+      <w:r>
+        <w:rPr>
+          <w:rFonts w:ascii="Times New Roman" w:hAnsi="Times New Roman" w:cs="Times New Roman"/>
+          <w:sz w:val="24"/>
+          <w:szCs w:val="24"/>
+        </w:rPr>
+        <w:t xml:space="preserve"> correctamente el método de selección por restos y el </w:t>
+      </w:r>
+      <w:r>
+        <w:rPr>
+          <w:rFonts w:ascii="Times New Roman" w:hAnsi="Times New Roman" w:cs="Times New Roman"/>
+          <w:sz w:val="24"/>
+          <w:szCs w:val="24"/>
+        </w:rPr>
+        <w:t xml:space="preserve">Torneo Probabilístico, por lo que no hemos podido testear correctamente el funcionamiento. Además de esto, </w:t>
+      </w:r>
+      <w:r>
+        <w:rPr>
+          <w:rFonts w:ascii="Times New Roman" w:hAnsi="Times New Roman" w:cs="Times New Roman"/>
+          <w:sz w:val="24"/>
+          <w:szCs w:val="24"/>
+        </w:rPr>
+        <w:t xml:space="preserve">pese a que la aptitud conseguida en la función 4 sea estable, los valores de los individuos no consiguen alcanzar a los del ejemplo del enunciado </w:t>
+      </w:r>
     </w:p>
     <w:sectPr>
+      <w:headerReference w:type="default" r:id="rId13"/>
       <w:pgSz w:w="11906" w:h="16838"/>
-      <w:pgMar w:top="1417" w:right="1701" w:bottom="1417" w:left="1701" w:header="708" w:footer="708" w:gutter="0"/>
+      <w:pgMar w:top="1134" w:right="1701" w:bottom="1134" w:left="1701" w:header="709" w:footer="709" w:gutter="0"/>
       <w:cols w:space="708"/>
       <w:docGrid w:linePitch="360"/>
     </w:sectPr>
   </w:body>
 </w:document>
+</file>
+
+<file path=word/endnotes.xml><?xml version="1.0" encoding="utf-8"?>
+<w:endnotes xmlns:wpc="http://schemas.microsoft.com/office/word/2010/wordprocessingCanvas" xmlns:cx="http://schemas.microsoft.com/office/drawing/2014/chartex" xmlns:cx1="http://schemas.microsoft.com/office/drawing/2015/9/8/chartex" xmlns:cx2="http://schemas.microsoft.com/office/drawing/2015/10/21/chartex" xmlns:cx3="http://schemas.microsoft.com/office/drawing/2016/5/9/chartex" xmlns:cx4="http://schemas.microsoft.com/office/drawing/2016/5/10/chartex" xmlns:cx5="http://schemas.microsoft.com/office/drawing/2016/5/11/chartex" xmlns:cx6="http://schemas.microsoft.com/office/drawing/2016/5/12/chartex" xmlns:cx7="http://schemas.microsoft.com/office/drawing/2016/5/13/chartex" xmlns:cx8="http://schemas.microsoft.com/office/drawing/2016/5/14/chartex" xmlns:mc="http://schemas.openxmlformats.org/markup-compatibility/2006" xmlns:aink="http://schemas.microsoft.com/office/drawing/2016/ink" xmlns:am3d="http://schemas.microsoft.com/office/drawing/2017/model3d" xmlns:o="urn:schemas-microsoft-com:office:office" xmlns:r="http://schemas.openxmlformats.org/officeDocument/2006/relationships" xmlns:m="http://schemas.openxmlformats.org/officeDocument/2006/math" xmlns:v="urn:schemas-microsoft-com:vml" xmlns:wp14="http://schemas.microsoft.com/office/word/2010/wordprocessingDrawing" xmlns:wp="http://schemas.openxmlformats.org/drawingml/2006/wordprocessingDrawing" xmlns:w10="urn:schemas-microsoft-com:office:word" xmlns:w="http://schemas.openxmlformats.org/wordprocessingml/2006/main" xmlns:w14="http://schemas.microsoft.com/office/word/2010/wordml" xmlns:w15="http://schemas.microsoft.com/office/word/2012/wordml" xmlns:w16cex="http://schemas.microsoft.com/office/word/2018/wordml/cex" xmlns:w16cid="http://schemas.microsoft.com/office/word/2016/wordml/cid" xmlns:w16="http://schemas.microsoft.com/office/word/2018/wordml" xmlns:w16sdtdh="http://schemas.microsoft.com/office/word/2020/wordml/sdtdatahash" xmlns:w16se="http://schemas.microsoft.com/office/word/2015/wordml/symex" xmlns:wpg="http://schemas.microsoft.com/office/word/2010/wordprocessingGroup" xmlns:wpi="http://schemas.microsoft.com/office/word/2010/wordprocessingInk" xmlns:wne="http://schemas.microsoft.com/office/word/2006/wordml" xmlns:wps="http://schemas.microsoft.com/office/word/2010/wordprocessingShape" mc:Ignorable="w14 w15 w16se w16cid w16 w16cex w16sdtdh wp14">
+  <w:endnote w:type="separator" w:id="-1">
+    <w:p>
+      <w:pPr>
+        <w:spacing w:after="0" w:line="240" w:lineRule="auto"/>
+      </w:pPr>
+      <w:r>
+        <w:separator/>
+      </w:r>
+    </w:p>
+  </w:endnote>
+  <w:endnote w:type="continuationSeparator" w:id="0">
+    <w:p>
+      <w:pPr>
+        <w:spacing w:after="0" w:line="240" w:lineRule="auto"/>
+      </w:pPr>
+      <w:r>
+        <w:continuationSeparator/>
+      </w:r>
+    </w:p>
+  </w:endnote>
+</w:endnotes>
+</file>
+
+<file path=word/footnotes.xml><?xml version="1.0" encoding="utf-8"?>
+<w:footnotes xmlns:wpc="http://schemas.microsoft.com/office/word/2010/wordprocessingCanvas" xmlns:cx="http://schemas.microsoft.com/office/drawing/2014/chartex" xmlns:cx1="http://schemas.microsoft.com/office/drawing/2015/9/8/chartex" xmlns:cx2="http://schemas.microsoft.com/office/drawing/2015/10/21/chartex" xmlns:cx3="http://schemas.microsoft.com/office/drawing/2016/5/9/chartex" xmlns:cx4="http://schemas.microsoft.com/office/drawing/2016/5/10/chartex" xmlns:cx5="http://schemas.microsoft.com/office/drawing/2016/5/11/chartex" xmlns:cx6="http://schemas.microsoft.com/office/drawing/2016/5/12/chartex" xmlns:cx7="http://schemas.microsoft.com/office/drawing/2016/5/13/chartex" xmlns:cx8="http://schemas.microsoft.com/office/drawing/2016/5/14/chartex" xmlns:mc="http://schemas.openxmlformats.org/markup-compatibility/2006" xmlns:aink="http://schemas.microsoft.com/office/drawing/2016/ink" xmlns:am3d="http://schemas.microsoft.com/office/drawing/2017/model3d" xmlns:o="urn:schemas-microsoft-com:office:office" xmlns:r="http://schemas.openxmlformats.org/officeDocument/2006/relationships" xmlns:m="http://schemas.openxmlformats.org/officeDocument/2006/math" xmlns:v="urn:schemas-microsoft-com:vml" xmlns:wp14="http://schemas.microsoft.com/office/word/2010/wordprocessingDrawing" xmlns:wp="http://schemas.openxmlformats.org/drawingml/2006/wordprocessingDrawing" xmlns:w10="urn:schemas-microsoft-com:office:word" xmlns:w="http://schemas.openxmlformats.org/wordprocessingml/2006/main" xmlns:w14="http://schemas.microsoft.com/office/word/2010/wordml" xmlns:w15="http://schemas.microsoft.com/office/word/2012/wordml" xmlns:w16cex="http://schemas.microsoft.com/office/word/2018/wordml/cex" xmlns:w16cid="http://schemas.microsoft.com/office/word/2016/wordml/cid" xmlns:w16="http://schemas.microsoft.com/office/word/2018/wordml" xmlns:w16sdtdh="http://schemas.microsoft.com/office/word/2020/wordml/sdtdatahash" xmlns:w16se="http://schemas.microsoft.com/office/word/2015/wordml/symex" xmlns:wpg="http://schemas.microsoft.com/office/word/2010/wordprocessingGroup" xmlns:wpi="http://schemas.microsoft.com/office/word/2010/wordprocessingInk" xmlns:wne="http://schemas.microsoft.com/office/word/2006/wordml" xmlns:wps="http://schemas.microsoft.com/office/word/2010/wordprocessingShape" mc:Ignorable="w14 w15 w16se w16cid w16 w16cex w16sdtdh wp14">
+  <w:footnote w:type="separator" w:id="-1">
+    <w:p>
+      <w:pPr>
+        <w:spacing w:after="0" w:line="240" w:lineRule="auto"/>
+      </w:pPr>
+      <w:r>
+        <w:separator/>
+      </w:r>
+    </w:p>
+  </w:footnote>
+  <w:footnote w:type="continuationSeparator" w:id="0">
+    <w:p>
+      <w:pPr>
+        <w:spacing w:after="0" w:line="240" w:lineRule="auto"/>
+      </w:pPr>
+      <w:r>
+        <w:continuationSeparator/>
+      </w:r>
+    </w:p>
+  </w:footnote>
+</w:footnotes>
+</file>
+
+<file path=word/header1.xml><?xml version="1.0" encoding="utf-8"?>
+<w:hdr xmlns:wpc="http://schemas.microsoft.com/office/word/2010/wordprocessingCanvas" xmlns:cx="http://schemas.microsoft.com/office/drawing/2014/chartex" xmlns:cx1="http://schemas.microsoft.com/office/drawing/2015/9/8/chartex" xmlns:cx2="http://schemas.microsoft.com/office/drawing/2015/10/21/chartex" xmlns:cx3="http://schemas.microsoft.com/office/drawing/2016/5/9/chartex" xmlns:cx4="http://schemas.microsoft.com/office/drawing/2016/5/10/chartex" xmlns:cx5="http://schemas.microsoft.com/office/drawing/2016/5/11/chartex" xmlns:cx6="http://schemas.microsoft.com/office/drawing/2016/5/12/chartex" xmlns:cx7="http://schemas.microsoft.com/office/drawing/2016/5/13/chartex" xmlns:cx8="http://schemas.microsoft.com/office/drawing/2016/5/14/chartex" xmlns:mc="http://schemas.openxmlformats.org/markup-compatibility/2006" xmlns:aink="http://schemas.microsoft.com/office/drawing/2016/ink" xmlns:am3d="http://schemas.microsoft.com/office/drawing/2017/model3d" xmlns:o="urn:schemas-microsoft-com:office:office" xmlns:r="http://schemas.openxmlformats.org/officeDocument/2006/relationships" xmlns:m="http://schemas.openxmlformats.org/officeDocument/2006/math" xmlns:v="urn:schemas-microsoft-com:vml" xmlns:wp14="http://schemas.microsoft.com/office/word/2010/wordprocessingDrawing" xmlns:wp="http://schemas.openxmlformats.org/drawingml/2006/wordprocessingDrawing" xmlns:w10="urn:schemas-microsoft-com:office:word" xmlns:w="http://schemas.openxmlformats.org/wordprocessingml/2006/main" xmlns:w14="http://schemas.microsoft.com/office/word/2010/wordml" xmlns:w15="http://schemas.microsoft.com/office/word/2012/wordml" xmlns:w16cex="http://schemas.microsoft.com/office/word/2018/wordml/cex" xmlns:w16cid="http://schemas.microsoft.com/office/word/2016/wordml/cid" xmlns:w16="http://schemas.microsoft.com/office/word/2018/wordml" xmlns:w16sdtdh="http://schemas.microsoft.com/office/word/2020/wordml/sdtdatahash" xmlns:w16se="http://schemas.microsoft.com/office/word/2015/wordml/symex" xmlns:wpg="http://schemas.microsoft.com/office/word/2010/wordprocessingGroup" xmlns:wpi="http://schemas.microsoft.com/office/word/2010/wordprocessingInk" xmlns:wne="http://schemas.microsoft.com/office/word/2006/wordml" xmlns:wps="http://schemas.microsoft.com/office/word/2010/wordprocessingShape" mc:Ignorable="w14 w15 w16se w16cid w16 w16cex w16sdtdh wp14">
+  <w:p>
+    <w:pPr>
+      <w:rPr>
+        <w:rFonts w:ascii="Times New Roman" w:hAnsi="Times New Roman" w:cs="Times New Roman"/>
+        <w:sz w:val="24"/>
+        <w:szCs w:val="24"/>
+      </w:rPr>
+    </w:pPr>
+    <w:r>
+      <w:rPr>
+        <w:rFonts w:ascii="Times New Roman" w:hAnsi="Times New Roman" w:cs="Times New Roman"/>
+        <w:sz w:val="24"/>
+        <w:szCs w:val="24"/>
+      </w:rPr>
+      <w:t>Samuel Blázquez Martín y José Daniel Rave Robayo</w:t>
+    </w:r>
+    <w:r>
+      <w:rPr>
+        <w:rFonts w:ascii="Times New Roman" w:hAnsi="Times New Roman" w:cs="Times New Roman"/>
+        <w:sz w:val="24"/>
+        <w:szCs w:val="24"/>
+      </w:rPr>
+      <w:t>.</w:t>
+    </w:r>
+  </w:p>
+  <w:p>
+    <w:pPr>
+      <w:pStyle w:val="Encabezado"/>
+    </w:pPr>
+  </w:p>
+</w:hdr>
 </file>
 
 <file path=word/numbering.xml><?xml version="1.0" encoding="utf-8"?>
@@ -4105,6 +4498,50 @@
       </w:tblBorders>
     </w:tblPr>
   </w:style>
+  <w:style w:type="paragraph" w:styleId="Encabezado">
+    <w:name w:val="header"/>
+    <w:basedOn w:val="Normal"/>
+    <w:link w:val="EncabezadoCar"/>
+    <w:uiPriority w:val="99"/>
+    <w:unhideWhenUsed/>
+    <w:rsid w:val="00763B7C"/>
+    <w:pPr>
+      <w:tabs>
+        <w:tab w:val="center" w:pos="4252"/>
+        <w:tab w:val="right" w:pos="8504"/>
+      </w:tabs>
+      <w:spacing w:after="0" w:line="240" w:lineRule="auto"/>
+    </w:pPr>
+  </w:style>
+  <w:style w:type="character" w:customStyle="1" w:styleId="EncabezadoCar">
+    <w:name w:val="Encabezado Car"/>
+    <w:basedOn w:val="Fuentedeprrafopredeter"/>
+    <w:link w:val="Encabezado"/>
+    <w:uiPriority w:val="99"/>
+    <w:rsid w:val="00763B7C"/>
+  </w:style>
+  <w:style w:type="paragraph" w:styleId="Piedepgina">
+    <w:name w:val="footer"/>
+    <w:basedOn w:val="Normal"/>
+    <w:link w:val="PiedepginaCar"/>
+    <w:uiPriority w:val="99"/>
+    <w:unhideWhenUsed/>
+    <w:rsid w:val="00763B7C"/>
+    <w:pPr>
+      <w:tabs>
+        <w:tab w:val="center" w:pos="4252"/>
+        <w:tab w:val="right" w:pos="8504"/>
+      </w:tabs>
+      <w:spacing w:after="0" w:line="240" w:lineRule="auto"/>
+    </w:pPr>
+  </w:style>
+  <w:style w:type="character" w:customStyle="1" w:styleId="PiedepginaCar">
+    <w:name w:val="Pie de página Car"/>
+    <w:basedOn w:val="Fuentedeprrafopredeter"/>
+    <w:link w:val="Piedepgina"/>
+    <w:uiPriority w:val="99"/>
+    <w:rsid w:val="00763B7C"/>
+  </w:style>
 </w:styles>
 </file>
 

</xml_diff>

<commit_message>
Cambio Gráficca memoria + conclusiones
</commit_message>
<xml_diff>
--- a/Memoria Práctica 1.docx
+++ b/Memoria Práctica 1.docx
@@ -1,6 +1,6 @@
 
 <file path=word/document.xml><?xml version="1.0" encoding="utf-8"?>
-<w:document xmlns:wpc="http://schemas.microsoft.com/office/word/2010/wordprocessingCanvas" xmlns:cx="http://schemas.microsoft.com/office/drawing/2014/chartex" xmlns:cx1="http://schemas.microsoft.com/office/drawing/2015/9/8/chartex" xmlns:cx2="http://schemas.microsoft.com/office/drawing/2015/10/21/chartex" xmlns:cx3="http://schemas.microsoft.com/office/drawing/2016/5/9/chartex" xmlns:cx4="http://schemas.microsoft.com/office/drawing/2016/5/10/chartex" xmlns:cx5="http://schemas.microsoft.com/office/drawing/2016/5/11/chartex" xmlns:cx6="http://schemas.microsoft.com/office/drawing/2016/5/12/chartex" xmlns:cx7="http://schemas.microsoft.com/office/drawing/2016/5/13/chartex" xmlns:cx8="http://schemas.microsoft.com/office/drawing/2016/5/14/chartex" xmlns:mc="http://schemas.openxmlformats.org/markup-compatibility/2006" xmlns:aink="http://schemas.microsoft.com/office/drawing/2016/ink" xmlns:am3d="http://schemas.microsoft.com/office/drawing/2017/model3d" xmlns:o="urn:schemas-microsoft-com:office:office" xmlns:r="http://schemas.openxmlformats.org/officeDocument/2006/relationships" xmlns:m="http://schemas.openxmlformats.org/officeDocument/2006/math" xmlns:v="urn:schemas-microsoft-com:vml" xmlns:wp14="http://schemas.microsoft.com/office/word/2010/wordprocessingDrawing" xmlns:wp="http://schemas.openxmlformats.org/drawingml/2006/wordprocessingDrawing" xmlns:w10="urn:schemas-microsoft-com:office:word" xmlns:w="http://schemas.openxmlformats.org/wordprocessingml/2006/main" xmlns:w14="http://schemas.microsoft.com/office/word/2010/wordml" xmlns:w15="http://schemas.microsoft.com/office/word/2012/wordml" xmlns:w16cex="http://schemas.microsoft.com/office/word/2018/wordml/cex" xmlns:w16cid="http://schemas.microsoft.com/office/word/2016/wordml/cid" xmlns:w16="http://schemas.microsoft.com/office/word/2018/wordml" xmlns:w16sdtdh="http://schemas.microsoft.com/office/word/2020/wordml/sdtdatahash" xmlns:w16se="http://schemas.microsoft.com/office/word/2015/wordml/symex" xmlns:wpg="http://schemas.microsoft.com/office/word/2010/wordprocessingGroup" xmlns:wpi="http://schemas.microsoft.com/office/word/2010/wordprocessingInk" xmlns:wne="http://schemas.microsoft.com/office/word/2006/wordml" xmlns:wps="http://schemas.microsoft.com/office/word/2010/wordprocessingShape" mc:Ignorable="w14 w15 w16se w16cid w16 w16cex w16sdtdh wp14">
+<w:document xmlns:wpc="http://schemas.microsoft.com/office/word/2010/wordprocessingCanvas" xmlns:cx="http://schemas.microsoft.com/office/drawing/2014/chartex" xmlns:mc="http://schemas.openxmlformats.org/markup-compatibility/2006" xmlns:o="urn:schemas-microsoft-com:office:office" xmlns:r="http://schemas.openxmlformats.org/officeDocument/2006/relationships" xmlns:m="http://schemas.openxmlformats.org/officeDocument/2006/math" xmlns:v="urn:schemas-microsoft-com:vml" xmlns:wp14="http://schemas.microsoft.com/office/word/2010/wordprocessingDrawing" xmlns:wp="http://schemas.openxmlformats.org/drawingml/2006/wordprocessingDrawing" xmlns:w10="urn:schemas-microsoft-com:office:word" xmlns:w="http://schemas.openxmlformats.org/wordprocessingml/2006/main" xmlns:w14="http://schemas.microsoft.com/office/word/2010/wordml" xmlns:w15="http://schemas.microsoft.com/office/word/2012/wordml" xmlns:w16se="http://schemas.microsoft.com/office/word/2015/wordml/symex" xmlns:wpg="http://schemas.microsoft.com/office/word/2010/wordprocessingGroup" xmlns:wpi="http://schemas.microsoft.com/office/word/2010/wordprocessingInk" xmlns:wne="http://schemas.microsoft.com/office/word/2006/wordml" xmlns:wps="http://schemas.microsoft.com/office/word/2010/wordprocessingShape" mc:Ignorable="w14 w15 w16se wp14">
   <w:body>
     <w:p>
       <w:pPr>
@@ -200,6 +200,7 @@
         </w:rPr>
         <w:t xml:space="preserve">El </w:t>
       </w:r>
+      <w:proofErr w:type="spellStart"/>
       <w:r>
         <w:rPr>
           <w:rFonts w:ascii="Times New Roman" w:hAnsi="Times New Roman" w:cs="Times New Roman"/>
@@ -210,6 +211,7 @@
         </w:rPr>
         <w:t>main</w:t>
       </w:r>
+      <w:proofErr w:type="spellEnd"/>
       <w:r>
         <w:rPr>
           <w:rFonts w:ascii="Times New Roman" w:hAnsi="Times New Roman" w:cs="Times New Roman"/>
@@ -252,6 +254,7 @@
         </w:rPr>
         <w:t>, y con ayuda de la clase ‘</w:t>
       </w:r>
+      <w:proofErr w:type="spellStart"/>
       <w:r>
         <w:rPr>
           <w:rFonts w:ascii="Times New Roman" w:hAnsi="Times New Roman" w:cs="Times New Roman"/>
@@ -260,7 +263,18 @@
           <w:sz w:val="24"/>
           <w:szCs w:val="24"/>
         </w:rPr>
-        <w:t>GeneticAlgorithm’</w:t>
+        <w:t>GeneticAlgorithm</w:t>
+      </w:r>
+      <w:proofErr w:type="spellEnd"/>
+      <w:r>
+        <w:rPr>
+          <w:rFonts w:ascii="Times New Roman" w:hAnsi="Times New Roman" w:cs="Times New Roman"/>
+          <w:i/>
+          <w:iCs/>
+          <w:sz w:val="24"/>
+          <w:szCs w:val="24"/>
+        </w:rPr>
+        <w:t>’</w:t>
       </w:r>
       <w:r>
         <w:rPr>
@@ -276,7 +290,25 @@
           <w:sz w:val="24"/>
           <w:szCs w:val="24"/>
         </w:rPr>
-        <w:t>carga el algoritmo de evolución y se ejecuta el main, devolv</w:t>
+        <w:t xml:space="preserve">carga el algoritmo de evolución y se ejecuta el </w:t>
+      </w:r>
+      <w:proofErr w:type="spellStart"/>
+      <w:r>
+        <w:rPr>
+          <w:rFonts w:ascii="Times New Roman" w:hAnsi="Times New Roman" w:cs="Times New Roman"/>
+          <w:sz w:val="24"/>
+          <w:szCs w:val="24"/>
+        </w:rPr>
+        <w:t>main</w:t>
+      </w:r>
+      <w:proofErr w:type="spellEnd"/>
+      <w:r>
+        <w:rPr>
+          <w:rFonts w:ascii="Times New Roman" w:hAnsi="Times New Roman" w:cs="Times New Roman"/>
+          <w:sz w:val="24"/>
+          <w:szCs w:val="24"/>
+        </w:rPr>
+        <w:t>, devolv</w:t>
       </w:r>
       <w:r>
         <w:rPr>
@@ -469,15 +501,69 @@
           <w:sz w:val="24"/>
           <w:szCs w:val="24"/>
         </w:rPr>
-        <w:t xml:space="preserve"> Además usamos para cada Función, Selección, Cruce y Mutación un tipo de enum para así hacer más fácil la recolección de datos desde la interfaz. </w:t>
-      </w:r>
-      <w:r>
-        <w:rPr>
-          <w:rFonts w:ascii="Times New Roman" w:hAnsi="Times New Roman" w:cs="Times New Roman"/>
-          <w:sz w:val="24"/>
-          <w:szCs w:val="24"/>
-        </w:rPr>
-        <w:t xml:space="preserve"> De esta manera creamos una interfaz más genérica para que nos pueda servir de cara a futuras prácticas con solo crear un enum más y una clase más que herede de las abstractas que </w:t>
+        <w:t xml:space="preserve"> </w:t>
+      </w:r>
+      <w:proofErr w:type="gramStart"/>
+      <w:r>
+        <w:rPr>
+          <w:rFonts w:ascii="Times New Roman" w:hAnsi="Times New Roman" w:cs="Times New Roman"/>
+          <w:sz w:val="24"/>
+          <w:szCs w:val="24"/>
+        </w:rPr>
+        <w:t>Además</w:t>
+      </w:r>
+      <w:proofErr w:type="gramEnd"/>
+      <w:r>
+        <w:rPr>
+          <w:rFonts w:ascii="Times New Roman" w:hAnsi="Times New Roman" w:cs="Times New Roman"/>
+          <w:sz w:val="24"/>
+          <w:szCs w:val="24"/>
+        </w:rPr>
+        <w:t xml:space="preserve"> usamos para cada Función, Selección, Cruce y Mutación un tipo de </w:t>
+      </w:r>
+      <w:proofErr w:type="spellStart"/>
+      <w:r>
+        <w:rPr>
+          <w:rFonts w:ascii="Times New Roman" w:hAnsi="Times New Roman" w:cs="Times New Roman"/>
+          <w:sz w:val="24"/>
+          <w:szCs w:val="24"/>
+        </w:rPr>
+        <w:t>enum</w:t>
+      </w:r>
+      <w:proofErr w:type="spellEnd"/>
+      <w:r>
+        <w:rPr>
+          <w:rFonts w:ascii="Times New Roman" w:hAnsi="Times New Roman" w:cs="Times New Roman"/>
+          <w:sz w:val="24"/>
+          <w:szCs w:val="24"/>
+        </w:rPr>
+        <w:t xml:space="preserve"> para así hacer más fácil la recolección de datos desde la interfaz. </w:t>
+      </w:r>
+      <w:r>
+        <w:rPr>
+          <w:rFonts w:ascii="Times New Roman" w:hAnsi="Times New Roman" w:cs="Times New Roman"/>
+          <w:sz w:val="24"/>
+          <w:szCs w:val="24"/>
+        </w:rPr>
+        <w:t xml:space="preserve"> De esta manera creamos una interfaz más genérica para que nos pueda servir de cara a futuras prácticas con solo crear un </w:t>
+      </w:r>
+      <w:proofErr w:type="spellStart"/>
+      <w:r>
+        <w:rPr>
+          <w:rFonts w:ascii="Times New Roman" w:hAnsi="Times New Roman" w:cs="Times New Roman"/>
+          <w:sz w:val="24"/>
+          <w:szCs w:val="24"/>
+        </w:rPr>
+        <w:t>enum</w:t>
+      </w:r>
+      <w:proofErr w:type="spellEnd"/>
+      <w:r>
+        <w:rPr>
+          <w:rFonts w:ascii="Times New Roman" w:hAnsi="Times New Roman" w:cs="Times New Roman"/>
+          <w:sz w:val="24"/>
+          <w:szCs w:val="24"/>
+        </w:rPr>
+        <w:t xml:space="preserve"> más y una clase más que herede de las abstractas que </w:t>
       </w:r>
       <w:r>
         <w:rPr>
@@ -593,7 +679,61 @@
           <w:sz w:val="24"/>
           <w:szCs w:val="24"/>
         </w:rPr>
-        <w:t xml:space="preserve">Todas las opciones para modificar se encuentran en la parte izquierda de la ventana. Solo hemos usado Spinners y DropDowns para que sea más cómodo cambiar los valores. Hay ciertos parámetros como el cruce BLX o el numero de individuos que están deseleccionados ya que solo se activarán para las funciones que lo requieran (En nuestro caso la función 4). </w:t>
+        <w:t xml:space="preserve">Todas las opciones para modificar se encuentran en la parte izquierda de la ventana. Solo hemos usado </w:t>
+      </w:r>
+      <w:proofErr w:type="spellStart"/>
+      <w:r>
+        <w:rPr>
+          <w:rFonts w:ascii="Times New Roman" w:hAnsi="Times New Roman" w:cs="Times New Roman"/>
+          <w:sz w:val="24"/>
+          <w:szCs w:val="24"/>
+        </w:rPr>
+        <w:t>Spinners</w:t>
+      </w:r>
+      <w:proofErr w:type="spellEnd"/>
+      <w:r>
+        <w:rPr>
+          <w:rFonts w:ascii="Times New Roman" w:hAnsi="Times New Roman" w:cs="Times New Roman"/>
+          <w:sz w:val="24"/>
+          <w:szCs w:val="24"/>
+        </w:rPr>
+        <w:t xml:space="preserve"> y </w:t>
+      </w:r>
+      <w:proofErr w:type="spellStart"/>
+      <w:r>
+        <w:rPr>
+          <w:rFonts w:ascii="Times New Roman" w:hAnsi="Times New Roman" w:cs="Times New Roman"/>
+          <w:sz w:val="24"/>
+          <w:szCs w:val="24"/>
+        </w:rPr>
+        <w:t>DropDowns</w:t>
+      </w:r>
+      <w:proofErr w:type="spellEnd"/>
+      <w:r>
+        <w:rPr>
+          <w:rFonts w:ascii="Times New Roman" w:hAnsi="Times New Roman" w:cs="Times New Roman"/>
+          <w:sz w:val="24"/>
+          <w:szCs w:val="24"/>
+        </w:rPr>
+        <w:t xml:space="preserve"> para que sea más cómodo cambiar los valores. Hay ciertos parámetros como el cruce BLX o el </w:t>
+      </w:r>
+      <w:proofErr w:type="spellStart"/>
+      <w:r>
+        <w:rPr>
+          <w:rFonts w:ascii="Times New Roman" w:hAnsi="Times New Roman" w:cs="Times New Roman"/>
+          <w:sz w:val="24"/>
+          <w:szCs w:val="24"/>
+        </w:rPr>
+        <w:t>numero</w:t>
+      </w:r>
+      <w:proofErr w:type="spellEnd"/>
+      <w:r>
+        <w:rPr>
+          <w:rFonts w:ascii="Times New Roman" w:hAnsi="Times New Roman" w:cs="Times New Roman"/>
+          <w:sz w:val="24"/>
+          <w:szCs w:val="24"/>
+        </w:rPr>
+        <w:t xml:space="preserve"> de individuos que están deseleccionados ya que solo se activarán para las funciones que lo requieran (En nuestro caso la función 4). </w:t>
       </w:r>
       <w:r>
         <w:rPr>
@@ -1161,40 +1301,48 @@
           <w:szCs w:val="24"/>
         </w:rPr>
       </w:pPr>
-      <w:r>
-        <w:rPr>
-          <w:rFonts w:ascii="Times New Roman" w:hAnsi="Times New Roman" w:cs="Times New Roman"/>
-          <w:noProof/>
+    </w:p>
+    <w:p>
+      <w:pPr>
+        <w:pStyle w:val="Prrafodelista"/>
+        <w:numPr>
+          <w:ilvl w:val="0"/>
+          <w:numId w:val="6"/>
+        </w:numPr>
+        <w:rPr>
+          <w:rFonts w:ascii="Times New Roman" w:hAnsi="Times New Roman" w:cs="Times New Roman"/>
+          <w:sz w:val="24"/>
+          <w:szCs w:val="24"/>
+          <w:u w:val="single"/>
+        </w:rPr>
+      </w:pPr>
+      <w:r>
+        <w:rPr>
+          <w:rFonts w:ascii="Times New Roman" w:hAnsi="Times New Roman" w:cs="Times New Roman"/>
           <w:sz w:val="24"/>
           <w:szCs w:val="24"/>
         </w:rPr>
         <w:drawing>
-          <wp:anchor distT="0" distB="0" distL="114300" distR="114300" simplePos="0" relativeHeight="251661312" behindDoc="1" locked="0" layoutInCell="1" allowOverlap="1" wp14:anchorId="613E099B" wp14:editId="31AFE4B1">
+          <wp:anchor distT="0" distB="0" distL="114300" distR="114300" simplePos="0" relativeHeight="251670528" behindDoc="1" locked="0" layoutInCell="1" allowOverlap="1" wp14:anchorId="3A1F5DCD" wp14:editId="66BF9118">
             <wp:simplePos x="0" y="0"/>
             <wp:positionH relativeFrom="column">
-              <wp:posOffset>2304415</wp:posOffset>
+              <wp:posOffset>2464804</wp:posOffset>
             </wp:positionH>
             <wp:positionV relativeFrom="paragraph">
-              <wp:posOffset>155575</wp:posOffset>
+              <wp:posOffset>9525</wp:posOffset>
             </wp:positionV>
-            <wp:extent cx="3792220" cy="3488055"/>
-            <wp:effectExtent l="152400" t="152400" r="360680" b="360045"/>
+            <wp:extent cx="3484880" cy="3370580"/>
+            <wp:effectExtent l="0" t="0" r="1270" b="1270"/>
             <wp:wrapTight wrapText="bothSides">
               <wp:wrapPolygon edited="0">
-                <wp:start x="434" y="-944"/>
-                <wp:lineTo x="-868" y="-708"/>
-                <wp:lineTo x="-760" y="22060"/>
-                <wp:lineTo x="1085" y="23712"/>
-                <wp:lineTo x="21593" y="23712"/>
-                <wp:lineTo x="21701" y="23476"/>
-                <wp:lineTo x="23437" y="22060"/>
-                <wp:lineTo x="23546" y="1180"/>
-                <wp:lineTo x="22244" y="-590"/>
-                <wp:lineTo x="22135" y="-944"/>
-                <wp:lineTo x="434" y="-944"/>
+                <wp:start x="0" y="0"/>
+                <wp:lineTo x="0" y="21486"/>
+                <wp:lineTo x="21490" y="21486"/>
+                <wp:lineTo x="21490" y="0"/>
+                <wp:lineTo x="0" y="0"/>
               </wp:wrapPolygon>
             </wp:wrapTight>
-            <wp:docPr id="4" name="Imagen 4"/>
+            <wp:docPr id="5" name="Imagen 5"/>
             <wp:cNvGraphicFramePr>
               <a:graphicFrameLocks xmlns:a="http://schemas.openxmlformats.org/drawingml/2006/main" noChangeAspect="1"/>
             </wp:cNvGraphicFramePr>
@@ -1220,21 +1368,11 @@
                   <pic:spPr>
                     <a:xfrm>
                       <a:off x="0" y="0"/>
-                      <a:ext cx="3792220" cy="3488055"/>
+                      <a:ext cx="3484880" cy="3370580"/>
                     </a:xfrm>
                     <a:prstGeom prst="rect">
                       <a:avLst/>
                     </a:prstGeom>
-                    <a:ln>
-                      <a:noFill/>
-                    </a:ln>
-                    <a:effectLst>
-                      <a:outerShdw blurRad="292100" dist="139700" dir="2700000" algn="tl" rotWithShape="0">
-                        <a:srgbClr val="333333">
-                          <a:alpha val="65000"/>
-                        </a:srgbClr>
-                      </a:outerShdw>
-                    </a:effectLst>
                   </pic:spPr>
                 </pic:pic>
               </a:graphicData>
@@ -1248,6 +1386,33 @@
           </wp:anchor>
         </w:drawing>
       </w:r>
+      <w:r>
+        <w:rPr>
+          <w:rFonts w:ascii="Times New Roman" w:hAnsi="Times New Roman" w:cs="Times New Roman"/>
+          <w:sz w:val="24"/>
+          <w:szCs w:val="24"/>
+          <w:u w:val="single"/>
+        </w:rPr>
+        <w:t>Método de Selección:</w:t>
+      </w:r>
+    </w:p>
+    <w:p>
+      <w:pPr>
+        <w:ind w:firstLine="708"/>
+        <w:rPr>
+          <w:rFonts w:ascii="Times New Roman" w:hAnsi="Times New Roman" w:cs="Times New Roman"/>
+          <w:sz w:val="24"/>
+          <w:szCs w:val="24"/>
+        </w:rPr>
+      </w:pPr>
+      <w:r>
+        <w:rPr>
+          <w:rFonts w:ascii="Times New Roman" w:hAnsi="Times New Roman" w:cs="Times New Roman"/>
+          <w:sz w:val="24"/>
+          <w:szCs w:val="24"/>
+        </w:rPr>
+        <w:t>Torneo Determinista</w:t>
+      </w:r>
     </w:p>
     <w:p>
       <w:pPr>
@@ -1270,7 +1435,7 @@
           <w:szCs w:val="24"/>
           <w:u w:val="single"/>
         </w:rPr>
-        <w:t>Método de Selección:</w:t>
+        <w:t>Método de Cruce:</w:t>
       </w:r>
     </w:p>
     <w:p>
@@ -1282,14 +1447,16 @@
           <w:szCs w:val="24"/>
         </w:rPr>
       </w:pPr>
-      <w:r>
-        <w:rPr>
-          <w:rFonts w:ascii="Times New Roman" w:hAnsi="Times New Roman" w:cs="Times New Roman"/>
-          <w:sz w:val="24"/>
-          <w:szCs w:val="24"/>
-        </w:rPr>
-        <w:t>Truncamiento (10%)</w:t>
-      </w:r>
+      <w:proofErr w:type="spellStart"/>
+      <w:r>
+        <w:rPr>
+          <w:rFonts w:ascii="Times New Roman" w:hAnsi="Times New Roman" w:cs="Times New Roman"/>
+          <w:sz w:val="24"/>
+          <w:szCs w:val="24"/>
+        </w:rPr>
+        <w:t>Monopunto</w:t>
+      </w:r>
+      <w:proofErr w:type="spellEnd"/>
     </w:p>
     <w:p>
       <w:pPr>
@@ -1302,17 +1469,24 @@
           <w:rFonts w:ascii="Times New Roman" w:hAnsi="Times New Roman" w:cs="Times New Roman"/>
           <w:sz w:val="24"/>
           <w:szCs w:val="24"/>
+        </w:rPr>
+      </w:pPr>
+      <w:r>
+        <w:rPr>
+          <w:rFonts w:ascii="Times New Roman" w:hAnsi="Times New Roman" w:cs="Times New Roman"/>
+          <w:sz w:val="24"/>
+          <w:szCs w:val="24"/>
           <w:u w:val="single"/>
         </w:rPr>
-      </w:pPr>
-      <w:r>
-        <w:rPr>
-          <w:rFonts w:ascii="Times New Roman" w:hAnsi="Times New Roman" w:cs="Times New Roman"/>
-          <w:sz w:val="24"/>
-          <w:szCs w:val="24"/>
-          <w:u w:val="single"/>
-        </w:rPr>
-        <w:t>Método de Cruce:</w:t>
+        <w:t>Elitismo</w:t>
+      </w:r>
+      <w:r>
+        <w:rPr>
+          <w:rFonts w:ascii="Times New Roman" w:hAnsi="Times New Roman" w:cs="Times New Roman"/>
+          <w:sz w:val="24"/>
+          <w:szCs w:val="24"/>
+        </w:rPr>
+        <w:t>:</w:t>
       </w:r>
     </w:p>
     <w:p>
@@ -1330,7 +1504,23 @@
           <w:sz w:val="24"/>
           <w:szCs w:val="24"/>
         </w:rPr>
-        <w:t>Monopunto</w:t>
+        <w:t>Si</w:t>
+      </w:r>
+      <w:r>
+        <w:rPr>
+          <w:rFonts w:ascii="Times New Roman" w:hAnsi="Times New Roman" w:cs="Times New Roman"/>
+          <w:sz w:val="24"/>
+          <w:szCs w:val="24"/>
+        </w:rPr>
+        <w:t xml:space="preserve"> del 2</w:t>
+      </w:r>
+      <w:r>
+        <w:rPr>
+          <w:rFonts w:ascii="Times New Roman" w:hAnsi="Times New Roman" w:cs="Times New Roman"/>
+          <w:sz w:val="24"/>
+          <w:szCs w:val="24"/>
+        </w:rPr>
+        <w:t>%</w:t>
       </w:r>
     </w:p>
     <w:p>
@@ -1351,17 +1541,8 @@
           <w:rFonts w:ascii="Times New Roman" w:hAnsi="Times New Roman" w:cs="Times New Roman"/>
           <w:sz w:val="24"/>
           <w:szCs w:val="24"/>
-          <w:u w:val="single"/>
-        </w:rPr>
-        <w:t>Elitismo</w:t>
-      </w:r>
-      <w:r>
-        <w:rPr>
-          <w:rFonts w:ascii="Times New Roman" w:hAnsi="Times New Roman" w:cs="Times New Roman"/>
-          <w:sz w:val="24"/>
-          <w:szCs w:val="24"/>
-        </w:rPr>
-        <w:t>:</w:t>
+        </w:rPr>
+        <w:t>Fenotipos:</w:t>
       </w:r>
     </w:p>
     <w:p>
@@ -1379,15 +1560,41 @@
           <w:sz w:val="24"/>
           <w:szCs w:val="24"/>
         </w:rPr>
-        <w:t>Si</w:t>
-      </w:r>
-      <w:r>
-        <w:rPr>
-          <w:rFonts w:ascii="Times New Roman" w:hAnsi="Times New Roman" w:cs="Times New Roman"/>
-          <w:sz w:val="24"/>
-          <w:szCs w:val="24"/>
-        </w:rPr>
-        <w:t xml:space="preserve"> del 2.5%</w:t>
+        <w:t>11.</w:t>
+      </w:r>
+      <w:r>
+        <w:rPr>
+          <w:rFonts w:ascii="Times New Roman" w:hAnsi="Times New Roman" w:cs="Times New Roman"/>
+          <w:sz w:val="24"/>
+          <w:szCs w:val="24"/>
+        </w:rPr>
+        <w:t>625</w:t>
+      </w:r>
+    </w:p>
+    <w:p>
+      <w:pPr>
+        <w:ind w:firstLine="708"/>
+        <w:rPr>
+          <w:rFonts w:ascii="Times New Roman" w:hAnsi="Times New Roman" w:cs="Times New Roman"/>
+          <w:sz w:val="24"/>
+          <w:szCs w:val="24"/>
+        </w:rPr>
+      </w:pPr>
+      <w:r>
+        <w:rPr>
+          <w:rFonts w:ascii="Times New Roman" w:hAnsi="Times New Roman" w:cs="Times New Roman"/>
+          <w:sz w:val="24"/>
+          <w:szCs w:val="24"/>
+        </w:rPr>
+        <w:t>5.72</w:t>
+      </w:r>
+      <w:r>
+        <w:rPr>
+          <w:rFonts w:ascii="Times New Roman" w:hAnsi="Times New Roman" w:cs="Times New Roman"/>
+          <w:sz w:val="24"/>
+          <w:szCs w:val="24"/>
+        </w:rPr>
+        <w:t>6</w:t>
       </w:r>
     </w:p>
     <w:p>
@@ -1409,7 +1616,7 @@
           <w:sz w:val="24"/>
           <w:szCs w:val="24"/>
         </w:rPr>
-        <w:t>Fenotipos:</w:t>
+        <w:t>Aptitud:</w:t>
       </w:r>
     </w:p>
     <w:p>
@@ -1427,65 +1634,15 @@
           <w:sz w:val="24"/>
           <w:szCs w:val="24"/>
         </w:rPr>
-        <w:t>11.124</w:t>
-      </w:r>
-    </w:p>
-    <w:p>
-      <w:pPr>
-        <w:ind w:firstLine="708"/>
-        <w:rPr>
-          <w:rFonts w:ascii="Times New Roman" w:hAnsi="Times New Roman" w:cs="Times New Roman"/>
-          <w:sz w:val="24"/>
-          <w:szCs w:val="24"/>
-        </w:rPr>
-      </w:pPr>
-      <w:r>
-        <w:rPr>
-          <w:rFonts w:ascii="Times New Roman" w:hAnsi="Times New Roman" w:cs="Times New Roman"/>
-          <w:sz w:val="24"/>
-          <w:szCs w:val="24"/>
-        </w:rPr>
-        <w:t>5.728</w:t>
-      </w:r>
-    </w:p>
-    <w:p>
-      <w:pPr>
-        <w:pStyle w:val="Prrafodelista"/>
-        <w:numPr>
-          <w:ilvl w:val="0"/>
-          <w:numId w:val="6"/>
-        </w:numPr>
-        <w:rPr>
-          <w:rFonts w:ascii="Times New Roman" w:hAnsi="Times New Roman" w:cs="Times New Roman"/>
-          <w:sz w:val="24"/>
-          <w:szCs w:val="24"/>
-        </w:rPr>
-      </w:pPr>
-      <w:r>
-        <w:rPr>
-          <w:rFonts w:ascii="Times New Roman" w:hAnsi="Times New Roman" w:cs="Times New Roman"/>
-          <w:sz w:val="24"/>
-          <w:szCs w:val="24"/>
-        </w:rPr>
-        <w:t>Aptitud:</w:t>
-      </w:r>
-    </w:p>
-    <w:p>
-      <w:pPr>
-        <w:ind w:firstLine="708"/>
-        <w:rPr>
-          <w:rFonts w:ascii="Times New Roman" w:hAnsi="Times New Roman" w:cs="Times New Roman"/>
-          <w:sz w:val="24"/>
-          <w:szCs w:val="24"/>
-        </w:rPr>
-      </w:pPr>
-      <w:r>
-        <w:rPr>
-          <w:rFonts w:ascii="Times New Roman" w:hAnsi="Times New Roman" w:cs="Times New Roman"/>
-          <w:sz w:val="24"/>
-          <w:szCs w:val="24"/>
-        </w:rPr>
-        <w:t>38.4946</w:t>
+        <w:t>38.</w:t>
+      </w:r>
+      <w:r>
+        <w:rPr>
+          <w:rFonts w:ascii="Times New Roman" w:hAnsi="Times New Roman" w:cs="Times New Roman"/>
+          <w:sz w:val="24"/>
+          <w:szCs w:val="24"/>
+        </w:rPr>
+        <w:t>839</w:t>
       </w:r>
     </w:p>
     <w:p>
@@ -1538,7 +1695,7 @@
           <w:sz w:val="24"/>
           <w:szCs w:val="24"/>
         </w:rPr>
-        <w:t>Nos hemos dado que con los valores que hemos establecido por defecto</w:t>
+        <w:t>A parte de darnos los valores literalmente exactos de los fenotipos, la aptitud</w:t>
       </w:r>
       <w:r>
         <w:rPr>
@@ -1547,7 +1704,7 @@
           <w:sz w:val="24"/>
           <w:szCs w:val="24"/>
         </w:rPr>
-        <w:t>, salvo la selección y el elitismo</w:t>
+        <w:t xml:space="preserve"> </w:t>
       </w:r>
       <w:r>
         <w:rPr>
@@ -1556,7 +1713,16 @@
           <w:sz w:val="24"/>
           <w:szCs w:val="24"/>
         </w:rPr>
-        <w:t xml:space="preserve">, la gráfica nos arroja valores muy satisfactorios en comparación a los pedidos en el </w:t>
+        <w:t xml:space="preserve">siempre se acercaba a la correspondida y </w:t>
+      </w:r>
+      <w:r>
+        <w:rPr>
+          <w:rFonts w:ascii="Times New Roman" w:hAnsi="Times New Roman" w:cs="Times New Roman"/>
+          <w:bCs/>
+          <w:sz w:val="24"/>
+          <w:szCs w:val="24"/>
+        </w:rPr>
+        <w:t xml:space="preserve">la gráfica nos arroja valores muy satisfactorios en comparación a los pedidos en el </w:t>
       </w:r>
       <w:r>
         <w:rPr>
@@ -1671,41 +1837,6 @@
           <w:szCs w:val="24"/>
         </w:rPr>
       </w:pPr>
-    </w:p>
-    <w:p>
-      <w:pPr>
-        <w:pStyle w:val="Prrafodelista"/>
-        <w:numPr>
-          <w:ilvl w:val="0"/>
-          <w:numId w:val="7"/>
-        </w:numPr>
-        <w:spacing w:line="256" w:lineRule="auto"/>
-        <w:rPr>
-          <w:rFonts w:ascii="Times New Roman" w:hAnsi="Times New Roman" w:cs="Times New Roman"/>
-          <w:sz w:val="24"/>
-          <w:szCs w:val="24"/>
-          <w:u w:val="single"/>
-        </w:rPr>
-      </w:pPr>
-      <w:r>
-        <w:rPr>
-          <w:rFonts w:ascii="Times New Roman" w:hAnsi="Times New Roman" w:cs="Times New Roman"/>
-          <w:sz w:val="24"/>
-          <w:szCs w:val="24"/>
-          <w:u w:val="single"/>
-        </w:rPr>
-        <w:t>Método de Selección:</w:t>
-      </w:r>
-    </w:p>
-    <w:p>
-      <w:pPr>
-        <w:ind w:firstLine="708"/>
-        <w:rPr>
-          <w:rFonts w:ascii="Times New Roman" w:hAnsi="Times New Roman" w:cs="Times New Roman"/>
-          <w:sz w:val="24"/>
-          <w:szCs w:val="24"/>
-        </w:rPr>
-      </w:pPr>
       <w:r>
         <w:rPr>
           <w:rFonts w:ascii="Times New Roman" w:hAnsi="Times New Roman" w:cs="Times New Roman"/>
@@ -1713,35 +1844,26 @@
           <w:szCs w:val="24"/>
         </w:rPr>
         <w:drawing>
-          <wp:anchor distT="0" distB="0" distL="114300" distR="114300" simplePos="0" relativeHeight="251668480" behindDoc="1" locked="0" layoutInCell="1" allowOverlap="1" wp14:anchorId="2113AB78" wp14:editId="56B0A52F">
+          <wp:anchor distT="0" distB="0" distL="114300" distR="114300" simplePos="0" relativeHeight="251671552" behindDoc="1" locked="0" layoutInCell="1" allowOverlap="1" wp14:anchorId="776ADA49" wp14:editId="15269BAA">
             <wp:simplePos x="0" y="0"/>
             <wp:positionH relativeFrom="column">
-              <wp:posOffset>2304415</wp:posOffset>
+              <wp:posOffset>2204844</wp:posOffset>
             </wp:positionH>
             <wp:positionV relativeFrom="paragraph">
-              <wp:posOffset>0</wp:posOffset>
+              <wp:posOffset>104197</wp:posOffset>
             </wp:positionV>
-            <wp:extent cx="3226435" cy="3054985"/>
-            <wp:effectExtent l="152400" t="152400" r="354965" b="354965"/>
+            <wp:extent cx="3608705" cy="3369310"/>
+            <wp:effectExtent l="0" t="0" r="0" b="2540"/>
             <wp:wrapTight wrapText="bothSides">
               <wp:wrapPolygon edited="0">
-                <wp:start x="510" y="-1078"/>
-                <wp:lineTo x="-1020" y="-808"/>
-                <wp:lineTo x="-1020" y="22089"/>
-                <wp:lineTo x="-510" y="22898"/>
-                <wp:lineTo x="1148" y="23706"/>
-                <wp:lineTo x="1275" y="23975"/>
-                <wp:lineTo x="21553" y="23975"/>
-                <wp:lineTo x="21681" y="23706"/>
-                <wp:lineTo x="23339" y="22898"/>
-                <wp:lineTo x="23849" y="20742"/>
-                <wp:lineTo x="23849" y="1347"/>
-                <wp:lineTo x="22318" y="-673"/>
-                <wp:lineTo x="22191" y="-1078"/>
-                <wp:lineTo x="510" y="-1078"/>
+                <wp:start x="0" y="0"/>
+                <wp:lineTo x="0" y="21494"/>
+                <wp:lineTo x="21437" y="21494"/>
+                <wp:lineTo x="21437" y="0"/>
+                <wp:lineTo x="0" y="0"/>
               </wp:wrapPolygon>
             </wp:wrapTight>
-            <wp:docPr id="1" name="Imagen 1" descr="Interfaz de usuario gráfica, Gráfico&#10;&#10;Descripción generada automáticamente"/>
+            <wp:docPr id="1" name="Imagen 1"/>
             <wp:cNvGraphicFramePr>
               <a:graphicFrameLocks xmlns:a="http://schemas.openxmlformats.org/drawingml/2006/main" noChangeAspect="1"/>
             </wp:cNvGraphicFramePr>
@@ -1749,11 +1871,11 @@
               <a:graphicData uri="http://schemas.openxmlformats.org/drawingml/2006/picture">
                 <pic:pic xmlns:pic="http://schemas.openxmlformats.org/drawingml/2006/picture">
                   <pic:nvPicPr>
-                    <pic:cNvPr id="1" name="Imagen 1" descr="Interfaz de usuario gráfica, Gráfico&#10;&#10;Descripción generada automáticamente"/>
+                    <pic:cNvPr id="1" name=""/>
                     <pic:cNvPicPr/>
                   </pic:nvPicPr>
                   <pic:blipFill>
-                    <a:blip r:embed="rId10" cstate="print">
+                    <a:blip r:embed="rId10">
                       <a:extLst>
                         <a:ext uri="{28A0092B-C50C-407E-A947-70E740481C1C}">
                           <a14:useLocalDpi xmlns:a14="http://schemas.microsoft.com/office/drawing/2010/main" val="0"/>
@@ -1767,43 +1889,23 @@
                   <pic:spPr>
                     <a:xfrm>
                       <a:off x="0" y="0"/>
-                      <a:ext cx="3226435" cy="3054985"/>
+                      <a:ext cx="3608705" cy="3369310"/>
                     </a:xfrm>
                     <a:prstGeom prst="rect">
                       <a:avLst/>
                     </a:prstGeom>
-                    <a:ln>
-                      <a:noFill/>
-                    </a:ln>
-                    <a:effectLst>
-                      <a:outerShdw blurRad="292100" dist="139700" dir="2700000" algn="tl" rotWithShape="0">
-                        <a:srgbClr val="333333">
-                          <a:alpha val="65000"/>
-                        </a:srgbClr>
-                      </a:outerShdw>
-                    </a:effectLst>
                   </pic:spPr>
                 </pic:pic>
               </a:graphicData>
             </a:graphic>
+            <wp14:sizeRelH relativeFrom="margin">
+              <wp14:pctWidth>0</wp14:pctWidth>
+            </wp14:sizeRelH>
+            <wp14:sizeRelV relativeFrom="margin">
+              <wp14:pctHeight>0</wp14:pctHeight>
+            </wp14:sizeRelV>
           </wp:anchor>
         </w:drawing>
-      </w:r>
-      <w:r>
-        <w:rPr>
-          <w:rFonts w:ascii="Times New Roman" w:hAnsi="Times New Roman" w:cs="Times New Roman"/>
-          <w:sz w:val="24"/>
-          <w:szCs w:val="24"/>
-        </w:rPr>
-        <w:t>Truncamiento</w:t>
-      </w:r>
-      <w:r>
-        <w:rPr>
-          <w:rFonts w:ascii="Times New Roman" w:hAnsi="Times New Roman" w:cs="Times New Roman"/>
-          <w:sz w:val="24"/>
-          <w:szCs w:val="24"/>
-        </w:rPr>
-        <w:t xml:space="preserve"> (10%)</w:t>
       </w:r>
     </w:p>
     <w:p>
@@ -1828,7 +1930,7 @@
           <w:szCs w:val="24"/>
           <w:u w:val="single"/>
         </w:rPr>
-        <w:t>Método de Cruce:</w:t>
+        <w:t>Método de Selección:</w:t>
       </w:r>
     </w:p>
     <w:p>
@@ -1846,7 +1948,15 @@
           <w:sz w:val="24"/>
           <w:szCs w:val="24"/>
         </w:rPr>
-        <w:t>Monopunto</w:t>
+        <w:t>Truncamiento</w:t>
+      </w:r>
+      <w:r>
+        <w:rPr>
+          <w:rFonts w:ascii="Times New Roman" w:hAnsi="Times New Roman" w:cs="Times New Roman"/>
+          <w:sz w:val="24"/>
+          <w:szCs w:val="24"/>
+        </w:rPr>
+        <w:t xml:space="preserve"> (10%)</w:t>
       </w:r>
     </w:p>
     <w:p>
@@ -1861,24 +1971,17 @@
           <w:rFonts w:ascii="Times New Roman" w:hAnsi="Times New Roman" w:cs="Times New Roman"/>
           <w:sz w:val="24"/>
           <w:szCs w:val="24"/>
-        </w:rPr>
-      </w:pPr>
-      <w:r>
-        <w:rPr>
-          <w:rFonts w:ascii="Times New Roman" w:hAnsi="Times New Roman" w:cs="Times New Roman"/>
-          <w:sz w:val="24"/>
-          <w:szCs w:val="24"/>
           <w:u w:val="single"/>
         </w:rPr>
-        <w:t>Elitismo</w:t>
-      </w:r>
-      <w:r>
-        <w:rPr>
-          <w:rFonts w:ascii="Times New Roman" w:hAnsi="Times New Roman" w:cs="Times New Roman"/>
-          <w:sz w:val="24"/>
-          <w:szCs w:val="24"/>
-        </w:rPr>
-        <w:t>:</w:t>
+      </w:pPr>
+      <w:r>
+        <w:rPr>
+          <w:rFonts w:ascii="Times New Roman" w:hAnsi="Times New Roman" w:cs="Times New Roman"/>
+          <w:sz w:val="24"/>
+          <w:szCs w:val="24"/>
+          <w:u w:val="single"/>
+        </w:rPr>
+        <w:t>Método de Cruce:</w:t>
       </w:r>
     </w:p>
     <w:p>
@@ -1888,25 +1991,18 @@
           <w:rFonts w:ascii="Times New Roman" w:hAnsi="Times New Roman" w:cs="Times New Roman"/>
           <w:sz w:val="24"/>
           <w:szCs w:val="24"/>
-          <w:u w:val="single"/>
-        </w:rPr>
-      </w:pPr>
-      <w:r>
-        <w:rPr>
-          <w:rFonts w:ascii="Times New Roman" w:hAnsi="Times New Roman" w:cs="Times New Roman"/>
-          <w:sz w:val="24"/>
-          <w:szCs w:val="24"/>
-        </w:rPr>
-        <w:t>Si</w:t>
-      </w:r>
-      <w:r>
-        <w:rPr>
-          <w:rFonts w:ascii="Times New Roman" w:hAnsi="Times New Roman" w:cs="Times New Roman"/>
-          <w:sz w:val="24"/>
-          <w:szCs w:val="24"/>
-        </w:rPr>
-        <w:t xml:space="preserve"> del 2%</w:t>
-      </w:r>
+        </w:rPr>
+      </w:pPr>
+      <w:proofErr w:type="spellStart"/>
+      <w:r>
+        <w:rPr>
+          <w:rFonts w:ascii="Times New Roman" w:hAnsi="Times New Roman" w:cs="Times New Roman"/>
+          <w:sz w:val="24"/>
+          <w:szCs w:val="24"/>
+        </w:rPr>
+        <w:t>Monopunto</w:t>
+      </w:r>
+      <w:proofErr w:type="spellEnd"/>
     </w:p>
     <w:p>
       <w:pPr>
@@ -1927,8 +2023,17 @@
           <w:rFonts w:ascii="Times New Roman" w:hAnsi="Times New Roman" w:cs="Times New Roman"/>
           <w:sz w:val="24"/>
           <w:szCs w:val="24"/>
-        </w:rPr>
-        <w:t>Fenotipos:</w:t>
+          <w:u w:val="single"/>
+        </w:rPr>
+        <w:t>Elitismo</w:t>
+      </w:r>
+      <w:r>
+        <w:rPr>
+          <w:rFonts w:ascii="Times New Roman" w:hAnsi="Times New Roman" w:cs="Times New Roman"/>
+          <w:sz w:val="24"/>
+          <w:szCs w:val="24"/>
+        </w:rPr>
+        <w:t>:</w:t>
       </w:r>
     </w:p>
     <w:p>
@@ -1938,33 +2043,16 @@
           <w:rFonts w:ascii="Times New Roman" w:hAnsi="Times New Roman" w:cs="Times New Roman"/>
           <w:sz w:val="24"/>
           <w:szCs w:val="24"/>
-        </w:rPr>
-      </w:pPr>
-      <w:r>
-        <w:rPr>
-          <w:rFonts w:ascii="Times New Roman" w:hAnsi="Times New Roman" w:cs="Times New Roman"/>
-          <w:sz w:val="24"/>
-          <w:szCs w:val="24"/>
-        </w:rPr>
-        <w:t>-7.707</w:t>
-      </w:r>
-    </w:p>
-    <w:p>
-      <w:pPr>
-        <w:ind w:firstLine="708"/>
-        <w:rPr>
-          <w:rFonts w:ascii="Times New Roman" w:hAnsi="Times New Roman" w:cs="Times New Roman"/>
-          <w:sz w:val="24"/>
-          <w:szCs w:val="24"/>
-        </w:rPr>
-      </w:pPr>
-      <w:r>
-        <w:rPr>
-          <w:rFonts w:ascii="Times New Roman" w:hAnsi="Times New Roman" w:cs="Times New Roman"/>
-          <w:sz w:val="24"/>
-          <w:szCs w:val="24"/>
-        </w:rPr>
-        <w:t>-0.8021</w:t>
+          <w:u w:val="single"/>
+        </w:rPr>
+      </w:pPr>
+      <w:r>
+        <w:rPr>
+          <w:rFonts w:ascii="Times New Roman" w:hAnsi="Times New Roman" w:cs="Times New Roman"/>
+          <w:sz w:val="24"/>
+          <w:szCs w:val="24"/>
+        </w:rPr>
+        <w:t>No</w:t>
       </w:r>
     </w:p>
     <w:p>
@@ -1987,7 +2075,7 @@
           <w:sz w:val="24"/>
           <w:szCs w:val="24"/>
         </w:rPr>
-        <w:t>Aptitud:</w:t>
+        <w:t>Fenotipos:</w:t>
       </w:r>
     </w:p>
     <w:p>
@@ -2005,97 +2093,25 @@
           <w:sz w:val="24"/>
           <w:szCs w:val="24"/>
         </w:rPr>
-        <w:t>-186.72</w:t>
-      </w:r>
-    </w:p>
-    <w:p>
-      <w:pPr>
-        <w:pStyle w:val="Prrafodelista"/>
-        <w:ind w:left="1080"/>
-        <w:rPr>
-          <w:rFonts w:ascii="Times New Roman" w:hAnsi="Times New Roman" w:cs="Times New Roman"/>
-          <w:sz w:val="24"/>
-          <w:szCs w:val="24"/>
-        </w:rPr>
-      </w:pPr>
-    </w:p>
-    <w:p>
-      <w:pPr>
-        <w:pStyle w:val="Prrafodelista"/>
-        <w:ind w:left="1080"/>
-        <w:rPr>
-          <w:rFonts w:ascii="Times New Roman" w:hAnsi="Times New Roman" w:cs="Times New Roman"/>
-          <w:sz w:val="24"/>
-          <w:szCs w:val="24"/>
-        </w:rPr>
-      </w:pPr>
-    </w:p>
-    <w:p>
-      <w:pPr>
-        <w:rPr>
-          <w:rFonts w:ascii="Times New Roman" w:hAnsi="Times New Roman" w:cs="Times New Roman"/>
-          <w:sz w:val="24"/>
-          <w:szCs w:val="24"/>
-        </w:rPr>
-      </w:pPr>
-      <w:r>
-        <w:rPr>
-          <w:rFonts w:ascii="Times New Roman" w:hAnsi="Times New Roman" w:cs="Times New Roman"/>
-          <w:sz w:val="24"/>
-          <w:szCs w:val="24"/>
-        </w:rPr>
-        <w:t xml:space="preserve">Esta función es la que más picos consigue con el método de selección por Truncamiento, llegando a conseguir entre 16 y 18 mínimos.  Otras configuraciones, llegan a la misma </w:t>
-      </w:r>
-      <w:r>
-        <w:rPr>
-          <w:rFonts w:ascii="Times New Roman" w:hAnsi="Times New Roman" w:cs="Times New Roman"/>
-          <w:sz w:val="24"/>
-          <w:szCs w:val="24"/>
-        </w:rPr>
-        <w:t>aptitud,</w:t>
-      </w:r>
-      <w:r>
-        <w:rPr>
-          <w:rFonts w:ascii="Times New Roman" w:hAnsi="Times New Roman" w:cs="Times New Roman"/>
-          <w:sz w:val="24"/>
-          <w:szCs w:val="24"/>
-        </w:rPr>
-        <w:t xml:space="preserve"> pero con muchos menos mínimos. </w:t>
-      </w:r>
-    </w:p>
-    <w:p>
-      <w:pPr>
-        <w:pStyle w:val="Prrafodelista"/>
-        <w:ind w:left="1080"/>
-        <w:jc w:val="center"/>
-        <w:rPr>
-          <w:rFonts w:ascii="Times New Roman" w:hAnsi="Times New Roman" w:cs="Times New Roman"/>
-          <w:b/>
-          <w:sz w:val="24"/>
-          <w:szCs w:val="24"/>
-        </w:rPr>
-      </w:pPr>
-    </w:p>
-    <w:p>
-      <w:pPr>
-        <w:pStyle w:val="Prrafodelista"/>
-        <w:ind w:left="1080"/>
-        <w:jc w:val="center"/>
-        <w:rPr>
-          <w:rFonts w:ascii="Times New Roman" w:hAnsi="Times New Roman" w:cs="Times New Roman"/>
-          <w:b/>
-          <w:sz w:val="24"/>
-          <w:szCs w:val="24"/>
-        </w:rPr>
-      </w:pPr>
-      <w:r>
-        <w:rPr>
-          <w:rFonts w:ascii="Times New Roman" w:hAnsi="Times New Roman" w:cs="Times New Roman"/>
-          <w:b/>
-          <w:sz w:val="24"/>
-          <w:szCs w:val="24"/>
-        </w:rPr>
-        <w:t>FUNCION 3</w:t>
+        <w:t>-1.4131</w:t>
+      </w:r>
+    </w:p>
+    <w:p>
+      <w:pPr>
+        <w:ind w:firstLine="708"/>
+        <w:rPr>
+          <w:rFonts w:ascii="Times New Roman" w:hAnsi="Times New Roman" w:cs="Times New Roman"/>
+          <w:sz w:val="24"/>
+          <w:szCs w:val="24"/>
+        </w:rPr>
+      </w:pPr>
+      <w:r>
+        <w:rPr>
+          <w:rFonts w:ascii="Times New Roman" w:hAnsi="Times New Roman" w:cs="Times New Roman"/>
+          <w:sz w:val="24"/>
+          <w:szCs w:val="24"/>
+        </w:rPr>
+        <w:t>5.479</w:t>
       </w:r>
     </w:p>
     <w:p>
@@ -2110,6 +2126,137 @@
           <w:rFonts w:ascii="Times New Roman" w:hAnsi="Times New Roman" w:cs="Times New Roman"/>
           <w:sz w:val="24"/>
           <w:szCs w:val="24"/>
+        </w:rPr>
+      </w:pPr>
+      <w:r>
+        <w:rPr>
+          <w:rFonts w:ascii="Times New Roman" w:hAnsi="Times New Roman" w:cs="Times New Roman"/>
+          <w:sz w:val="24"/>
+          <w:szCs w:val="24"/>
+        </w:rPr>
+        <w:t>Aptitud:</w:t>
+      </w:r>
+    </w:p>
+    <w:p>
+      <w:pPr>
+        <w:ind w:firstLine="708"/>
+        <w:rPr>
+          <w:rFonts w:ascii="Times New Roman" w:hAnsi="Times New Roman" w:cs="Times New Roman"/>
+          <w:sz w:val="24"/>
+          <w:szCs w:val="24"/>
+        </w:rPr>
+      </w:pPr>
+      <w:r>
+        <w:rPr>
+          <w:rFonts w:ascii="Times New Roman" w:hAnsi="Times New Roman" w:cs="Times New Roman"/>
+          <w:sz w:val="24"/>
+          <w:szCs w:val="24"/>
+        </w:rPr>
+        <w:t>-186.35</w:t>
+      </w:r>
+    </w:p>
+    <w:p>
+      <w:pPr>
+        <w:pStyle w:val="Prrafodelista"/>
+        <w:ind w:left="1080"/>
+        <w:rPr>
+          <w:rFonts w:ascii="Times New Roman" w:hAnsi="Times New Roman" w:cs="Times New Roman"/>
+          <w:sz w:val="24"/>
+          <w:szCs w:val="24"/>
+        </w:rPr>
+      </w:pPr>
+    </w:p>
+    <w:p>
+      <w:pPr>
+        <w:pStyle w:val="Prrafodelista"/>
+        <w:ind w:left="1080"/>
+        <w:rPr>
+          <w:rFonts w:ascii="Times New Roman" w:hAnsi="Times New Roman" w:cs="Times New Roman"/>
+          <w:sz w:val="24"/>
+          <w:szCs w:val="24"/>
+        </w:rPr>
+      </w:pPr>
+    </w:p>
+    <w:p>
+      <w:pPr>
+        <w:rPr>
+          <w:rFonts w:ascii="Times New Roman" w:hAnsi="Times New Roman" w:cs="Times New Roman"/>
+          <w:sz w:val="24"/>
+          <w:szCs w:val="24"/>
+        </w:rPr>
+      </w:pPr>
+      <w:r>
+        <w:rPr>
+          <w:rFonts w:ascii="Times New Roman" w:hAnsi="Times New Roman" w:cs="Times New Roman"/>
+          <w:sz w:val="24"/>
+          <w:szCs w:val="24"/>
+        </w:rPr>
+        <w:t xml:space="preserve">Esta función es la que más picos consigue con el método de selección por Truncamiento, llegando a conseguir entre 16 y 18 mínimos.  Otras configuraciones, llegan a la misma </w:t>
+      </w:r>
+      <w:r>
+        <w:rPr>
+          <w:rFonts w:ascii="Times New Roman" w:hAnsi="Times New Roman" w:cs="Times New Roman"/>
+          <w:sz w:val="24"/>
+          <w:szCs w:val="24"/>
+        </w:rPr>
+        <w:t>aptitud,</w:t>
+      </w:r>
+      <w:r>
+        <w:rPr>
+          <w:rFonts w:ascii="Times New Roman" w:hAnsi="Times New Roman" w:cs="Times New Roman"/>
+          <w:sz w:val="24"/>
+          <w:szCs w:val="24"/>
+        </w:rPr>
+        <w:t xml:space="preserve"> pero con muchos menos mínimos. </w:t>
+      </w:r>
+    </w:p>
+    <w:p>
+      <w:pPr>
+        <w:pStyle w:val="Prrafodelista"/>
+        <w:ind w:left="1080"/>
+        <w:jc w:val="center"/>
+        <w:rPr>
+          <w:rFonts w:ascii="Times New Roman" w:hAnsi="Times New Roman" w:cs="Times New Roman"/>
+          <w:b/>
+          <w:sz w:val="24"/>
+          <w:szCs w:val="24"/>
+        </w:rPr>
+      </w:pPr>
+    </w:p>
+    <w:p>
+      <w:pPr>
+        <w:pStyle w:val="Prrafodelista"/>
+        <w:ind w:left="1080"/>
+        <w:jc w:val="center"/>
+        <w:rPr>
+          <w:rFonts w:ascii="Times New Roman" w:hAnsi="Times New Roman" w:cs="Times New Roman"/>
+          <w:b/>
+          <w:sz w:val="24"/>
+          <w:szCs w:val="24"/>
+        </w:rPr>
+      </w:pPr>
+      <w:r>
+        <w:rPr>
+          <w:rFonts w:ascii="Times New Roman" w:hAnsi="Times New Roman" w:cs="Times New Roman"/>
+          <w:b/>
+          <w:sz w:val="24"/>
+          <w:szCs w:val="24"/>
+        </w:rPr>
+        <w:t>FUNCION 3</w:t>
+      </w:r>
+    </w:p>
+    <w:p>
+      <w:pPr>
+        <w:pStyle w:val="Prrafodelista"/>
+        <w:numPr>
+          <w:ilvl w:val="0"/>
+          <w:numId w:val="7"/>
+        </w:numPr>
+        <w:spacing w:line="256" w:lineRule="auto"/>
+        <w:rPr>
+          <w:rFonts w:ascii="Times New Roman" w:hAnsi="Times New Roman" w:cs="Times New Roman"/>
+          <w:sz w:val="24"/>
+          <w:szCs w:val="24"/>
           <w:u w:val="single"/>
         </w:rPr>
       </w:pPr>
@@ -2118,20 +2265,29 @@
           <w:rFonts w:ascii="Times New Roman" w:hAnsi="Times New Roman" w:cs="Times New Roman"/>
           <w:sz w:val="24"/>
           <w:szCs w:val="24"/>
+          <w:u w:val="single"/>
         </w:rPr>
         <w:drawing>
-          <wp:anchor distT="0" distB="0" distL="114300" distR="114300" simplePos="0" relativeHeight="251667456" behindDoc="1" locked="0" layoutInCell="1" allowOverlap="1" wp14:anchorId="6C4F965F" wp14:editId="76E6CBB7">
+          <wp:anchor distT="0" distB="0" distL="114300" distR="114300" simplePos="0" relativeHeight="251672576" behindDoc="1" locked="0" layoutInCell="1" allowOverlap="1" wp14:anchorId="6F239E58" wp14:editId="6A5B1363">
             <wp:simplePos x="0" y="0"/>
-            <wp:positionH relativeFrom="column">
-              <wp:posOffset>2298065</wp:posOffset>
+            <wp:positionH relativeFrom="margin">
+              <wp:posOffset>2174240</wp:posOffset>
             </wp:positionH>
             <wp:positionV relativeFrom="paragraph">
-              <wp:posOffset>158115</wp:posOffset>
+              <wp:posOffset>7620</wp:posOffset>
             </wp:positionV>
-            <wp:extent cx="3644265" cy="3462020"/>
-            <wp:effectExtent l="152400" t="152400" r="356235" b="367030"/>
-            <wp:wrapNone/>
-            <wp:docPr id="7" name="Imagen 7" descr="Interfaz de usuario gráfica, Aplicación, Tabla, Excel&#10;&#10;Descripción generada automáticamente"/>
+            <wp:extent cx="3545840" cy="3404870"/>
+            <wp:effectExtent l="0" t="0" r="0" b="5080"/>
+            <wp:wrapTight wrapText="bothSides">
+              <wp:wrapPolygon edited="0">
+                <wp:start x="0" y="0"/>
+                <wp:lineTo x="0" y="21511"/>
+                <wp:lineTo x="21468" y="21511"/>
+                <wp:lineTo x="21468" y="0"/>
+                <wp:lineTo x="0" y="0"/>
+              </wp:wrapPolygon>
+            </wp:wrapTight>
+            <wp:docPr id="8" name="Imagen 8"/>
             <wp:cNvGraphicFramePr>
               <a:graphicFrameLocks xmlns:a="http://schemas.openxmlformats.org/drawingml/2006/main" noChangeAspect="1"/>
             </wp:cNvGraphicFramePr>
@@ -2139,11 +2295,11 @@
               <a:graphicData uri="http://schemas.openxmlformats.org/drawingml/2006/picture">
                 <pic:pic xmlns:pic="http://schemas.openxmlformats.org/drawingml/2006/picture">
                   <pic:nvPicPr>
-                    <pic:cNvPr id="7" name="Imagen 7" descr="Interfaz de usuario gráfica, Aplicación, Tabla, Excel&#10;&#10;Descripción generada automáticamente"/>
+                    <pic:cNvPr id="1" name=""/>
                     <pic:cNvPicPr/>
                   </pic:nvPicPr>
                   <pic:blipFill>
-                    <a:blip r:embed="rId11" cstate="print">
+                    <a:blip r:embed="rId11">
                       <a:extLst>
                         <a:ext uri="{28A0092B-C50C-407E-A947-70E740481C1C}">
                           <a14:useLocalDpi xmlns:a14="http://schemas.microsoft.com/office/drawing/2010/main" val="0"/>
@@ -2157,21 +2313,11 @@
                   <pic:spPr>
                     <a:xfrm>
                       <a:off x="0" y="0"/>
-                      <a:ext cx="3644265" cy="3462020"/>
+                      <a:ext cx="3545840" cy="3404870"/>
                     </a:xfrm>
                     <a:prstGeom prst="rect">
                       <a:avLst/>
                     </a:prstGeom>
-                    <a:ln>
-                      <a:noFill/>
-                    </a:ln>
-                    <a:effectLst>
-                      <a:outerShdw blurRad="292100" dist="139700" dir="2700000" algn="tl" rotWithShape="0">
-                        <a:srgbClr val="333333">
-                          <a:alpha val="65000"/>
-                        </a:srgbClr>
-                      </a:outerShdw>
-                    </a:effectLst>
                   </pic:spPr>
                 </pic:pic>
               </a:graphicData>
@@ -2197,20 +2343,20 @@
     </w:p>
     <w:p>
       <w:pPr>
-        <w:ind w:firstLine="708"/>
-        <w:rPr>
-          <w:rFonts w:ascii="Times New Roman" w:hAnsi="Times New Roman" w:cs="Times New Roman"/>
-          <w:sz w:val="24"/>
-          <w:szCs w:val="24"/>
-        </w:rPr>
-      </w:pPr>
-      <w:r>
-        <w:rPr>
-          <w:rFonts w:ascii="Times New Roman" w:hAnsi="Times New Roman" w:cs="Times New Roman"/>
-          <w:sz w:val="24"/>
-          <w:szCs w:val="24"/>
-        </w:rPr>
-        <w:t>Torneo Determinista</w:t>
+        <w:ind w:left="12" w:firstLine="708"/>
+        <w:rPr>
+          <w:rFonts w:ascii="Times New Roman" w:hAnsi="Times New Roman" w:cs="Times New Roman"/>
+          <w:sz w:val="24"/>
+          <w:szCs w:val="24"/>
+        </w:rPr>
+      </w:pPr>
+      <w:r>
+        <w:rPr>
+          <w:rFonts w:ascii="Times New Roman" w:hAnsi="Times New Roman" w:cs="Times New Roman"/>
+          <w:sz w:val="24"/>
+          <w:szCs w:val="24"/>
+        </w:rPr>
+        <w:t>Estocástico Universal</w:t>
       </w:r>
     </w:p>
     <w:p>
@@ -2247,6 +2393,7 @@
           <w:szCs w:val="24"/>
         </w:rPr>
       </w:pPr>
+      <w:proofErr w:type="spellStart"/>
       <w:r>
         <w:rPr>
           <w:rFonts w:ascii="Times New Roman" w:hAnsi="Times New Roman" w:cs="Times New Roman"/>
@@ -2255,6 +2402,7 @@
         </w:rPr>
         <w:t>Monopunto</w:t>
       </w:r>
+      <w:proofErr w:type="spellEnd"/>
     </w:p>
     <w:p>
       <w:pPr>
@@ -2303,7 +2451,7 @@
           <w:sz w:val="24"/>
           <w:szCs w:val="24"/>
         </w:rPr>
-        <w:t>Si</w:t>
+        <w:t>No</w:t>
       </w:r>
     </w:p>
     <w:p>
@@ -2344,7 +2492,7 @@
           <w:sz w:val="24"/>
           <w:szCs w:val="24"/>
         </w:rPr>
-        <w:t>505.419</w:t>
+        <w:t>512.943</w:t>
       </w:r>
     </w:p>
     <w:p>
@@ -2362,7 +2510,7 @@
           <w:sz w:val="24"/>
           <w:szCs w:val="24"/>
         </w:rPr>
-        <w:t>397.013</w:t>
+        <w:t>403.484</w:t>
       </w:r>
     </w:p>
     <w:p>
@@ -2403,7 +2551,15 @@
           <w:sz w:val="24"/>
           <w:szCs w:val="24"/>
         </w:rPr>
-        <w:t>-928.45</w:t>
+        <w:t>-</w:t>
+      </w:r>
+      <w:r>
+        <w:rPr>
+          <w:rFonts w:ascii="Times New Roman" w:hAnsi="Times New Roman" w:cs="Times New Roman"/>
+          <w:sz w:val="24"/>
+          <w:szCs w:val="24"/>
+        </w:rPr>
+        <w:t>959.83</w:t>
       </w:r>
     </w:p>
     <w:p>
@@ -2438,6 +2594,26 @@
           <w:szCs w:val="24"/>
         </w:rPr>
       </w:pPr>
+    </w:p>
+    <w:p>
+      <w:pPr>
+        <w:pStyle w:val="Prrafodelista"/>
+        <w:ind w:left="1080"/>
+        <w:rPr>
+          <w:rFonts w:ascii="Times New Roman" w:hAnsi="Times New Roman" w:cs="Times New Roman"/>
+          <w:sz w:val="24"/>
+          <w:szCs w:val="24"/>
+        </w:rPr>
+      </w:pPr>
+      <w:r>
+        <w:rPr>
+          <w:rFonts w:ascii="Times New Roman" w:hAnsi="Times New Roman" w:cs="Times New Roman"/>
+          <w:sz w:val="24"/>
+          <w:szCs w:val="24"/>
+        </w:rPr>
+        <w:lastRenderedPageBreak/>
+        <w:t>De las gráficas más precisas tanto en el fenotipo como en la aptitud junto con la función 1.</w:t>
+      </w:r>
     </w:p>
     <w:p>
       <w:pPr>
@@ -2485,18 +2661,26 @@
           <w:szCs w:val="24"/>
         </w:rPr>
         <w:drawing>
-          <wp:anchor distT="0" distB="0" distL="114300" distR="114300" simplePos="0" relativeHeight="251669504" behindDoc="0" locked="0" layoutInCell="1" allowOverlap="1" wp14:anchorId="6D1B0151" wp14:editId="2523E437">
+          <wp:anchor distT="0" distB="0" distL="114300" distR="114300" simplePos="0" relativeHeight="251673600" behindDoc="1" locked="0" layoutInCell="1" allowOverlap="1" wp14:anchorId="25041276" wp14:editId="3AEFCA23">
             <wp:simplePos x="0" y="0"/>
             <wp:positionH relativeFrom="column">
-              <wp:posOffset>151765</wp:posOffset>
+              <wp:posOffset>304933</wp:posOffset>
             </wp:positionH>
             <wp:positionV relativeFrom="paragraph">
-              <wp:posOffset>227965</wp:posOffset>
+              <wp:posOffset>325006</wp:posOffset>
             </wp:positionV>
-            <wp:extent cx="5400040" cy="3601085"/>
+            <wp:extent cx="5400040" cy="3475990"/>
             <wp:effectExtent l="0" t="0" r="0" b="0"/>
-            <wp:wrapTopAndBottom/>
-            <wp:docPr id="10" name="Imagen 10" descr="Interfaz de usuario gráfica, Gráfico&#10;&#10;Descripción generada automáticamente"/>
+            <wp:wrapTight wrapText="bothSides">
+              <wp:wrapPolygon edited="0">
+                <wp:start x="0" y="0"/>
+                <wp:lineTo x="0" y="21426"/>
+                <wp:lineTo x="21488" y="21426"/>
+                <wp:lineTo x="21488" y="0"/>
+                <wp:lineTo x="0" y="0"/>
+              </wp:wrapPolygon>
+            </wp:wrapTight>
+            <wp:docPr id="9" name="Imagen 9"/>
             <wp:cNvGraphicFramePr>
               <a:graphicFrameLocks xmlns:a="http://schemas.openxmlformats.org/drawingml/2006/main" noChangeAspect="1"/>
             </wp:cNvGraphicFramePr>
@@ -2504,11 +2688,11 @@
               <a:graphicData uri="http://schemas.openxmlformats.org/drawingml/2006/picture">
                 <pic:pic xmlns:pic="http://schemas.openxmlformats.org/drawingml/2006/picture">
                   <pic:nvPicPr>
-                    <pic:cNvPr id="10" name="Imagen 10" descr="Interfaz de usuario gráfica, Gráfico&#10;&#10;Descripción generada automáticamente"/>
+                    <pic:cNvPr id="1" name=""/>
                     <pic:cNvPicPr/>
                   </pic:nvPicPr>
                   <pic:blipFill>
-                    <a:blip r:embed="rId12" cstate="print">
+                    <a:blip r:embed="rId12">
                       <a:extLst>
                         <a:ext uri="{28A0092B-C50C-407E-A947-70E740481C1C}">
                           <a14:useLocalDpi xmlns:a14="http://schemas.microsoft.com/office/drawing/2010/main" val="0"/>
@@ -2522,7 +2706,7 @@
                   <pic:spPr>
                     <a:xfrm>
                       <a:off x="0" y="0"/>
-                      <a:ext cx="5400040" cy="3601085"/>
+                      <a:ext cx="5400040" cy="3475990"/>
                     </a:xfrm>
                     <a:prstGeom prst="rect">
                       <a:avLst/>
@@ -2572,7 +2756,27 @@
           <w:sz w:val="24"/>
           <w:szCs w:val="24"/>
         </w:rPr>
-        <w:t xml:space="preserve">Sabemos que esta función es la más complicada,  y más cuando depende de la n. Sin embargo, para todos los valores de n, se mantiene la solución en un valor estable y próximo a los anunciados en la práctica. </w:t>
+        <w:t xml:space="preserve">Sabemos que esta función es la más </w:t>
+      </w:r>
+      <w:proofErr w:type="gramStart"/>
+      <w:r>
+        <w:rPr>
+          <w:rFonts w:ascii="Times New Roman" w:hAnsi="Times New Roman" w:cs="Times New Roman"/>
+          <w:bCs/>
+          <w:sz w:val="24"/>
+          <w:szCs w:val="24"/>
+        </w:rPr>
+        <w:t>complicada,  y</w:t>
+      </w:r>
+      <w:proofErr w:type="gramEnd"/>
+      <w:r>
+        <w:rPr>
+          <w:rFonts w:ascii="Times New Roman" w:hAnsi="Times New Roman" w:cs="Times New Roman"/>
+          <w:bCs/>
+          <w:sz w:val="24"/>
+          <w:szCs w:val="24"/>
+        </w:rPr>
+        <w:t xml:space="preserve"> más cuando depende de la n. Sin embargo, para todos los valores de n, se mantiene la solución en un valor estable y próximo a los anunciados en la práctica. </w:t>
       </w:r>
       <w:r>
         <w:rPr>
@@ -2720,6 +2924,14 @@
         </w:rPr>
         <w:t>suele ser más preciso mejor que el resto, pues al hacer más copia de los mejores individuos con el mejor fitness encuentra mejor el valor óptimo.</w:t>
       </w:r>
+      <w:r>
+        <w:rPr>
+          <w:rFonts w:ascii="Times New Roman" w:hAnsi="Times New Roman" w:cs="Times New Roman"/>
+          <w:sz w:val="24"/>
+          <w:szCs w:val="24"/>
+        </w:rPr>
+        <w:t xml:space="preserve"> De la misma manera, el método de truncamiento mantenía peor los valores y daban aptitudes ligeramente más lejanas que el resto.</w:t>
+      </w:r>
     </w:p>
     <w:p>
       <w:pPr>
@@ -2759,8 +2971,36 @@
           <w:sz w:val="24"/>
           <w:szCs w:val="24"/>
         </w:rPr>
-        <w:t>No hemos encontrado diferencias significativas sobre si el monopunto o el uniforme es mejor en ninguna de las gráficas, por lo que no podemos afirmar de manera concisa cual es la mejor</w:t>
-      </w:r>
+        <w:t xml:space="preserve">Todas las gráficas tienen un resultado mucho mejor usando el </w:t>
+      </w:r>
+      <w:proofErr w:type="spellStart"/>
+      <w:r>
+        <w:rPr>
+          <w:rFonts w:ascii="Times New Roman" w:hAnsi="Times New Roman" w:cs="Times New Roman"/>
+          <w:sz w:val="24"/>
+          <w:szCs w:val="24"/>
+        </w:rPr>
+        <w:t>monopunto</w:t>
+      </w:r>
+      <w:proofErr w:type="spellEnd"/>
+      <w:r>
+        <w:rPr>
+          <w:rFonts w:ascii="Times New Roman" w:hAnsi="Times New Roman" w:cs="Times New Roman"/>
+          <w:sz w:val="24"/>
+          <w:szCs w:val="24"/>
+        </w:rPr>
+        <w:t xml:space="preserve">, con diferencia. El uniforme tampoco se asemeja mucho de la realidad, pero los valores son menos próximos, por eso todas las capturas de pantalla de las funciones las hicimos con el </w:t>
+      </w:r>
+      <w:proofErr w:type="spellStart"/>
+      <w:r>
+        <w:rPr>
+          <w:rFonts w:ascii="Times New Roman" w:hAnsi="Times New Roman" w:cs="Times New Roman"/>
+          <w:sz w:val="24"/>
+          <w:szCs w:val="24"/>
+        </w:rPr>
+        <w:t>monopunto</w:t>
+      </w:r>
+      <w:proofErr w:type="spellEnd"/>
     </w:p>
     <w:p>
       <w:pPr>
@@ -2792,6 +3032,7 @@
           <w:sz w:val="24"/>
           <w:szCs w:val="24"/>
         </w:rPr>
+        <w:lastRenderedPageBreak/>
         <w:t>Elitismo</w:t>
       </w:r>
     </w:p>
@@ -2822,27 +3063,44 @@
           <w:sz w:val="24"/>
           <w:szCs w:val="24"/>
         </w:rPr>
-        <w:t>Con el elitismo habilitado se nota una clara mejoría a todas las funciones, sin importar el valor que le pusiéramos, pues al mantener a los más aptos los futuros cruces y selecciones tienen valores mejores</w:t>
-      </w:r>
-      <w:r>
-        <w:rPr>
-          <w:rFonts w:ascii="Times New Roman" w:hAnsi="Times New Roman" w:cs="Times New Roman"/>
-          <w:sz w:val="24"/>
-          <w:szCs w:val="24"/>
-        </w:rPr>
-        <w:t>.</w:t>
-      </w:r>
-    </w:p>
-    <w:p>
-      <w:pPr>
-        <w:pStyle w:val="Prrafodelista"/>
-        <w:ind w:left="1440"/>
-        <w:rPr>
-          <w:rFonts w:ascii="Times New Roman" w:hAnsi="Times New Roman" w:cs="Times New Roman"/>
-          <w:sz w:val="24"/>
-          <w:szCs w:val="24"/>
-        </w:rPr>
-      </w:pPr>
+        <w:t xml:space="preserve">No hay una diferencia notoria entre el elitismo o sin </w:t>
+      </w:r>
+      <w:proofErr w:type="spellStart"/>
+      <w:r>
+        <w:rPr>
+          <w:rFonts w:ascii="Times New Roman" w:hAnsi="Times New Roman" w:cs="Times New Roman"/>
+          <w:sz w:val="24"/>
+          <w:szCs w:val="24"/>
+        </w:rPr>
+        <w:t>el</w:t>
+      </w:r>
+      <w:proofErr w:type="spellEnd"/>
+      <w:r>
+        <w:rPr>
+          <w:rFonts w:ascii="Times New Roman" w:hAnsi="Times New Roman" w:cs="Times New Roman"/>
+          <w:sz w:val="24"/>
+          <w:szCs w:val="24"/>
+        </w:rPr>
+        <w:t xml:space="preserve">, lo que </w:t>
+      </w:r>
+      <w:proofErr w:type="spellStart"/>
+      <w:r>
+        <w:rPr>
+          <w:rFonts w:ascii="Times New Roman" w:hAnsi="Times New Roman" w:cs="Times New Roman"/>
+          <w:sz w:val="24"/>
+          <w:szCs w:val="24"/>
+        </w:rPr>
+        <w:t>si</w:t>
+      </w:r>
+      <w:proofErr w:type="spellEnd"/>
+      <w:r>
+        <w:rPr>
+          <w:rFonts w:ascii="Times New Roman" w:hAnsi="Times New Roman" w:cs="Times New Roman"/>
+          <w:sz w:val="24"/>
+          <w:szCs w:val="24"/>
+        </w:rPr>
+        <w:t xml:space="preserve"> que se observa es que gracias al elitismo hay una clara mejoría exponencial, y se llega al valor de aptitud con muchas menos generaciones.</w:t>
+      </w:r>
     </w:p>
     <w:p>
       <w:pPr>
@@ -2987,7 +3245,23 @@
           <w:sz w:val="24"/>
           <w:szCs w:val="24"/>
         </w:rPr>
-        <w:t>- Para el elitismo entre un 2/5%</w:t>
+        <w:t>- Para el elitismo entre un 2/</w:t>
+      </w:r>
+      <w:r>
+        <w:rPr>
+          <w:rFonts w:ascii="Times New Roman" w:hAnsi="Times New Roman" w:cs="Times New Roman"/>
+          <w:sz w:val="24"/>
+          <w:szCs w:val="24"/>
+        </w:rPr>
+        <w:t>3</w:t>
+      </w:r>
+      <w:r>
+        <w:rPr>
+          <w:rFonts w:ascii="Times New Roman" w:hAnsi="Times New Roman" w:cs="Times New Roman"/>
+          <w:sz w:val="24"/>
+          <w:szCs w:val="24"/>
+        </w:rPr>
+        <w:t>%</w:t>
       </w:r>
     </w:p>
     <w:p>
@@ -3117,7 +3391,43 @@
           <w:sz w:val="24"/>
           <w:szCs w:val="24"/>
         </w:rPr>
-        <w:t xml:space="preserve"> decidimos usar github, y las 2 primeras semanas no pudimos hacer nada ya que estuvimos solucionando problemas de compatibilidad, fallos de los paquetes y un largo etc hasta que conseguimos arreglar todo.</w:t>
+        <w:t xml:space="preserve"> decidimos usar </w:t>
+      </w:r>
+      <w:proofErr w:type="spellStart"/>
+      <w:r>
+        <w:rPr>
+          <w:rFonts w:ascii="Times New Roman" w:hAnsi="Times New Roman" w:cs="Times New Roman"/>
+          <w:sz w:val="24"/>
+          <w:szCs w:val="24"/>
+        </w:rPr>
+        <w:t>github</w:t>
+      </w:r>
+      <w:proofErr w:type="spellEnd"/>
+      <w:r>
+        <w:rPr>
+          <w:rFonts w:ascii="Times New Roman" w:hAnsi="Times New Roman" w:cs="Times New Roman"/>
+          <w:sz w:val="24"/>
+          <w:szCs w:val="24"/>
+        </w:rPr>
+        <w:t xml:space="preserve">, y las 2 primeras semanas no pudimos hacer nada ya que estuvimos solucionando problemas de compatibilidad, fallos de los paquetes y un largo </w:t>
+      </w:r>
+      <w:proofErr w:type="spellStart"/>
+      <w:r>
+        <w:rPr>
+          <w:rFonts w:ascii="Times New Roman" w:hAnsi="Times New Roman" w:cs="Times New Roman"/>
+          <w:sz w:val="24"/>
+          <w:szCs w:val="24"/>
+        </w:rPr>
+        <w:t>etc</w:t>
+      </w:r>
+      <w:proofErr w:type="spellEnd"/>
+      <w:r>
+        <w:rPr>
+          <w:rFonts w:ascii="Times New Roman" w:hAnsi="Times New Roman" w:cs="Times New Roman"/>
+          <w:sz w:val="24"/>
+          <w:szCs w:val="24"/>
+        </w:rPr>
+        <w:t xml:space="preserve"> hasta que conseguimos arreglar todo.</w:t>
       </w:r>
     </w:p>
     <w:p>
@@ -3136,7 +3446,25 @@
           <w:sz w:val="24"/>
           <w:szCs w:val="24"/>
         </w:rPr>
-        <w:t xml:space="preserve">Una vez conseguimos tener correctamente el github, </w:t>
+        <w:t xml:space="preserve">Una vez conseguimos tener correctamente el </w:t>
+      </w:r>
+      <w:proofErr w:type="spellStart"/>
+      <w:r>
+        <w:rPr>
+          <w:rFonts w:ascii="Times New Roman" w:hAnsi="Times New Roman" w:cs="Times New Roman"/>
+          <w:sz w:val="24"/>
+          <w:szCs w:val="24"/>
+        </w:rPr>
+        <w:t>github</w:t>
+      </w:r>
+      <w:proofErr w:type="spellEnd"/>
+      <w:r>
+        <w:rPr>
+          <w:rFonts w:ascii="Times New Roman" w:hAnsi="Times New Roman" w:cs="Times New Roman"/>
+          <w:sz w:val="24"/>
+          <w:szCs w:val="24"/>
+        </w:rPr>
+        <w:t xml:space="preserve">, </w:t>
       </w:r>
       <w:r>
         <w:rPr>
@@ -3200,7 +3528,25 @@
           <w:sz w:val="24"/>
           <w:szCs w:val="24"/>
         </w:rPr>
-        <w:t>Los últimos días nos dividimos el trabajo para poder llegar al plazo de entrega debido a las semanas iniciales perdidas por culpa de github, pero lo hemos organizado todo para que no nos suponga ningún problema con las futuras prácticas.</w:t>
+        <w:t xml:space="preserve">Los últimos días nos dividimos el trabajo para poder llegar al plazo de entrega debido a las semanas iniciales perdidas por culpa de </w:t>
+      </w:r>
+      <w:proofErr w:type="spellStart"/>
+      <w:r>
+        <w:rPr>
+          <w:rFonts w:ascii="Times New Roman" w:hAnsi="Times New Roman" w:cs="Times New Roman"/>
+          <w:sz w:val="24"/>
+          <w:szCs w:val="24"/>
+        </w:rPr>
+        <w:t>github</w:t>
+      </w:r>
+      <w:proofErr w:type="spellEnd"/>
+      <w:r>
+        <w:rPr>
+          <w:rFonts w:ascii="Times New Roman" w:hAnsi="Times New Roman" w:cs="Times New Roman"/>
+          <w:sz w:val="24"/>
+          <w:szCs w:val="24"/>
+        </w:rPr>
+        <w:t>, pero lo hemos organizado todo para que no nos suponga ningún problema con las futuras prácticas.</w:t>
       </w:r>
     </w:p>
     <w:p>
@@ -3260,6 +3606,89 @@
           <w:szCs w:val="24"/>
         </w:rPr>
         <w:t xml:space="preserve">pese a que la aptitud conseguida en la función 4 sea estable, los valores de los individuos no consiguen alcanzar a los del ejemplo del enunciado </w:t>
+      </w:r>
+    </w:p>
+    <w:p>
+      <w:pPr>
+        <w:pBdr>
+          <w:bottom w:val="single" w:sz="6" w:space="1" w:color="auto"/>
+        </w:pBdr>
+        <w:ind w:left="1008"/>
+        <w:rPr>
+          <w:rFonts w:ascii="Times New Roman" w:hAnsi="Times New Roman" w:cs="Times New Roman"/>
+          <w:sz w:val="24"/>
+          <w:szCs w:val="24"/>
+        </w:rPr>
+      </w:pPr>
+    </w:p>
+    <w:p>
+      <w:pPr>
+        <w:ind w:left="1008"/>
+        <w:rPr>
+          <w:rFonts w:ascii="Times New Roman" w:hAnsi="Times New Roman" w:cs="Times New Roman"/>
+          <w:sz w:val="24"/>
+          <w:szCs w:val="24"/>
+        </w:rPr>
+      </w:pPr>
+      <w:r>
+        <w:rPr>
+          <w:rFonts w:ascii="Times New Roman" w:hAnsi="Times New Roman" w:cs="Times New Roman"/>
+          <w:sz w:val="24"/>
+          <w:szCs w:val="24"/>
+        </w:rPr>
+        <w:t xml:space="preserve">Tras rehacer la práctica y modificar todas las funciones que hay en las </w:t>
+      </w:r>
+      <w:r>
+        <w:rPr>
+          <w:rFonts w:ascii="Times New Roman" w:hAnsi="Times New Roman" w:cs="Times New Roman"/>
+          <w:sz w:val="24"/>
+          <w:szCs w:val="24"/>
+        </w:rPr>
+        <w:t>páginas</w:t>
+      </w:r>
+      <w:bookmarkStart w:id="0" w:name="_GoBack"/>
+      <w:bookmarkEnd w:id="0"/>
+      <w:r>
+        <w:rPr>
+          <w:rFonts w:ascii="Times New Roman" w:hAnsi="Times New Roman" w:cs="Times New Roman"/>
+          <w:sz w:val="24"/>
+          <w:szCs w:val="24"/>
+        </w:rPr>
+        <w:t xml:space="preserve"> anteriores hemos conseguido comprender mejor la práctica y tener al fin un buen funcionamiento de las selecciones y los cruces. La práctica ya está modificada y tendremos en cuenta todos los cambios para la práctica 2.</w:t>
+      </w:r>
+    </w:p>
+    <w:p>
+      <w:pPr>
+        <w:ind w:left="1008"/>
+        <w:rPr>
+          <w:rFonts w:ascii="Times New Roman" w:hAnsi="Times New Roman" w:cs="Times New Roman"/>
+          <w:sz w:val="24"/>
+          <w:szCs w:val="24"/>
+        </w:rPr>
+      </w:pPr>
+      <w:r>
+        <w:rPr>
+          <w:rFonts w:ascii="Times New Roman" w:hAnsi="Times New Roman" w:cs="Times New Roman"/>
+          <w:sz w:val="24"/>
+          <w:szCs w:val="24"/>
+        </w:rPr>
+        <w:t>El torneo probabilístico y restos ya funciona correctamente, el eliti</w:t>
+      </w:r>
+      <w:r>
+        <w:rPr>
+          <w:rFonts w:ascii="Times New Roman" w:hAnsi="Times New Roman" w:cs="Times New Roman"/>
+          <w:sz w:val="24"/>
+          <w:szCs w:val="24"/>
+        </w:rPr>
+        <w:t>s</w:t>
+      </w:r>
+      <w:r>
+        <w:rPr>
+          <w:rFonts w:ascii="Times New Roman" w:hAnsi="Times New Roman" w:cs="Times New Roman"/>
+          <w:sz w:val="24"/>
+          <w:szCs w:val="24"/>
+        </w:rPr>
+        <w:t>mo también, y así con todos</w:t>
       </w:r>
     </w:p>
     <w:sectPr>
@@ -3274,7 +3703,7 @@
 </file>
 
 <file path=word/endnotes.xml><?xml version="1.0" encoding="utf-8"?>
-<w:endnotes xmlns:wpc="http://schemas.microsoft.com/office/word/2010/wordprocessingCanvas" xmlns:cx="http://schemas.microsoft.com/office/drawing/2014/chartex" xmlns:cx1="http://schemas.microsoft.com/office/drawing/2015/9/8/chartex" xmlns:cx2="http://schemas.microsoft.com/office/drawing/2015/10/21/chartex" xmlns:cx3="http://schemas.microsoft.com/office/drawing/2016/5/9/chartex" xmlns:cx4="http://schemas.microsoft.com/office/drawing/2016/5/10/chartex" xmlns:cx5="http://schemas.microsoft.com/office/drawing/2016/5/11/chartex" xmlns:cx6="http://schemas.microsoft.com/office/drawing/2016/5/12/chartex" xmlns:cx7="http://schemas.microsoft.com/office/drawing/2016/5/13/chartex" xmlns:cx8="http://schemas.microsoft.com/office/drawing/2016/5/14/chartex" xmlns:mc="http://schemas.openxmlformats.org/markup-compatibility/2006" xmlns:aink="http://schemas.microsoft.com/office/drawing/2016/ink" xmlns:am3d="http://schemas.microsoft.com/office/drawing/2017/model3d" xmlns:o="urn:schemas-microsoft-com:office:office" xmlns:r="http://schemas.openxmlformats.org/officeDocument/2006/relationships" xmlns:m="http://schemas.openxmlformats.org/officeDocument/2006/math" xmlns:v="urn:schemas-microsoft-com:vml" xmlns:wp14="http://schemas.microsoft.com/office/word/2010/wordprocessingDrawing" xmlns:wp="http://schemas.openxmlformats.org/drawingml/2006/wordprocessingDrawing" xmlns:w10="urn:schemas-microsoft-com:office:word" xmlns:w="http://schemas.openxmlformats.org/wordprocessingml/2006/main" xmlns:w14="http://schemas.microsoft.com/office/word/2010/wordml" xmlns:w15="http://schemas.microsoft.com/office/word/2012/wordml" xmlns:w16cex="http://schemas.microsoft.com/office/word/2018/wordml/cex" xmlns:w16cid="http://schemas.microsoft.com/office/word/2016/wordml/cid" xmlns:w16="http://schemas.microsoft.com/office/word/2018/wordml" xmlns:w16sdtdh="http://schemas.microsoft.com/office/word/2020/wordml/sdtdatahash" xmlns:w16se="http://schemas.microsoft.com/office/word/2015/wordml/symex" xmlns:wpg="http://schemas.microsoft.com/office/word/2010/wordprocessingGroup" xmlns:wpi="http://schemas.microsoft.com/office/word/2010/wordprocessingInk" xmlns:wne="http://schemas.microsoft.com/office/word/2006/wordml" xmlns:wps="http://schemas.microsoft.com/office/word/2010/wordprocessingShape" mc:Ignorable="w14 w15 w16se w16cid w16 w16cex w16sdtdh wp14">
+<w:endnotes xmlns:wpc="http://schemas.microsoft.com/office/word/2010/wordprocessingCanvas" xmlns:cx="http://schemas.microsoft.com/office/drawing/2014/chartex" xmlns:mc="http://schemas.openxmlformats.org/markup-compatibility/2006" xmlns:o="urn:schemas-microsoft-com:office:office" xmlns:r="http://schemas.openxmlformats.org/officeDocument/2006/relationships" xmlns:m="http://schemas.openxmlformats.org/officeDocument/2006/math" xmlns:v="urn:schemas-microsoft-com:vml" xmlns:wp14="http://schemas.microsoft.com/office/word/2010/wordprocessingDrawing" xmlns:wp="http://schemas.openxmlformats.org/drawingml/2006/wordprocessingDrawing" xmlns:w10="urn:schemas-microsoft-com:office:word" xmlns:w="http://schemas.openxmlformats.org/wordprocessingml/2006/main" xmlns:w14="http://schemas.microsoft.com/office/word/2010/wordml" xmlns:w15="http://schemas.microsoft.com/office/word/2012/wordml" xmlns:w16se="http://schemas.microsoft.com/office/word/2015/wordml/symex" xmlns:wpg="http://schemas.microsoft.com/office/word/2010/wordprocessingGroup" xmlns:wpi="http://schemas.microsoft.com/office/word/2010/wordprocessingInk" xmlns:wne="http://schemas.microsoft.com/office/word/2006/wordml" xmlns:wps="http://schemas.microsoft.com/office/word/2010/wordprocessingShape" mc:Ignorable="w14 w15 w16se wp14">
   <w:endnote w:type="separator" w:id="-1">
     <w:p>
       <w:pPr>
@@ -3299,7 +3728,7 @@
 </file>
 
 <file path=word/footnotes.xml><?xml version="1.0" encoding="utf-8"?>
-<w:footnotes xmlns:wpc="http://schemas.microsoft.com/office/word/2010/wordprocessingCanvas" xmlns:cx="http://schemas.microsoft.com/office/drawing/2014/chartex" xmlns:cx1="http://schemas.microsoft.com/office/drawing/2015/9/8/chartex" xmlns:cx2="http://schemas.microsoft.com/office/drawing/2015/10/21/chartex" xmlns:cx3="http://schemas.microsoft.com/office/drawing/2016/5/9/chartex" xmlns:cx4="http://schemas.microsoft.com/office/drawing/2016/5/10/chartex" xmlns:cx5="http://schemas.microsoft.com/office/drawing/2016/5/11/chartex" xmlns:cx6="http://schemas.microsoft.com/office/drawing/2016/5/12/chartex" xmlns:cx7="http://schemas.microsoft.com/office/drawing/2016/5/13/chartex" xmlns:cx8="http://schemas.microsoft.com/office/drawing/2016/5/14/chartex" xmlns:mc="http://schemas.openxmlformats.org/markup-compatibility/2006" xmlns:aink="http://schemas.microsoft.com/office/drawing/2016/ink" xmlns:am3d="http://schemas.microsoft.com/office/drawing/2017/model3d" xmlns:o="urn:schemas-microsoft-com:office:office" xmlns:r="http://schemas.openxmlformats.org/officeDocument/2006/relationships" xmlns:m="http://schemas.openxmlformats.org/officeDocument/2006/math" xmlns:v="urn:schemas-microsoft-com:vml" xmlns:wp14="http://schemas.microsoft.com/office/word/2010/wordprocessingDrawing" xmlns:wp="http://schemas.openxmlformats.org/drawingml/2006/wordprocessingDrawing" xmlns:w10="urn:schemas-microsoft-com:office:word" xmlns:w="http://schemas.openxmlformats.org/wordprocessingml/2006/main" xmlns:w14="http://schemas.microsoft.com/office/word/2010/wordml" xmlns:w15="http://schemas.microsoft.com/office/word/2012/wordml" xmlns:w16cex="http://schemas.microsoft.com/office/word/2018/wordml/cex" xmlns:w16cid="http://schemas.microsoft.com/office/word/2016/wordml/cid" xmlns:w16="http://schemas.microsoft.com/office/word/2018/wordml" xmlns:w16sdtdh="http://schemas.microsoft.com/office/word/2020/wordml/sdtdatahash" xmlns:w16se="http://schemas.microsoft.com/office/word/2015/wordml/symex" xmlns:wpg="http://schemas.microsoft.com/office/word/2010/wordprocessingGroup" xmlns:wpi="http://schemas.microsoft.com/office/word/2010/wordprocessingInk" xmlns:wne="http://schemas.microsoft.com/office/word/2006/wordml" xmlns:wps="http://schemas.microsoft.com/office/word/2010/wordprocessingShape" mc:Ignorable="w14 w15 w16se w16cid w16 w16cex w16sdtdh wp14">
+<w:footnotes xmlns:wpc="http://schemas.microsoft.com/office/word/2010/wordprocessingCanvas" xmlns:cx="http://schemas.microsoft.com/office/drawing/2014/chartex" xmlns:mc="http://schemas.openxmlformats.org/markup-compatibility/2006" xmlns:o="urn:schemas-microsoft-com:office:office" xmlns:r="http://schemas.openxmlformats.org/officeDocument/2006/relationships" xmlns:m="http://schemas.openxmlformats.org/officeDocument/2006/math" xmlns:v="urn:schemas-microsoft-com:vml" xmlns:wp14="http://schemas.microsoft.com/office/word/2010/wordprocessingDrawing" xmlns:wp="http://schemas.openxmlformats.org/drawingml/2006/wordprocessingDrawing" xmlns:w10="urn:schemas-microsoft-com:office:word" xmlns:w="http://schemas.openxmlformats.org/wordprocessingml/2006/main" xmlns:w14="http://schemas.microsoft.com/office/word/2010/wordml" xmlns:w15="http://schemas.microsoft.com/office/word/2012/wordml" xmlns:w16se="http://schemas.microsoft.com/office/word/2015/wordml/symex" xmlns:wpg="http://schemas.microsoft.com/office/word/2010/wordprocessingGroup" xmlns:wpi="http://schemas.microsoft.com/office/word/2010/wordprocessingInk" xmlns:wne="http://schemas.microsoft.com/office/word/2006/wordml" xmlns:wps="http://schemas.microsoft.com/office/word/2010/wordprocessingShape" mc:Ignorable="w14 w15 w16se wp14">
   <w:footnote w:type="separator" w:id="-1">
     <w:p>
       <w:pPr>
@@ -3324,7 +3753,7 @@
 </file>
 
 <file path=word/header1.xml><?xml version="1.0" encoding="utf-8"?>
-<w:hdr xmlns:wpc="http://schemas.microsoft.com/office/word/2010/wordprocessingCanvas" xmlns:cx="http://schemas.microsoft.com/office/drawing/2014/chartex" xmlns:cx1="http://schemas.microsoft.com/office/drawing/2015/9/8/chartex" xmlns:cx2="http://schemas.microsoft.com/office/drawing/2015/10/21/chartex" xmlns:cx3="http://schemas.microsoft.com/office/drawing/2016/5/9/chartex" xmlns:cx4="http://schemas.microsoft.com/office/drawing/2016/5/10/chartex" xmlns:cx5="http://schemas.microsoft.com/office/drawing/2016/5/11/chartex" xmlns:cx6="http://schemas.microsoft.com/office/drawing/2016/5/12/chartex" xmlns:cx7="http://schemas.microsoft.com/office/drawing/2016/5/13/chartex" xmlns:cx8="http://schemas.microsoft.com/office/drawing/2016/5/14/chartex" xmlns:mc="http://schemas.openxmlformats.org/markup-compatibility/2006" xmlns:aink="http://schemas.microsoft.com/office/drawing/2016/ink" xmlns:am3d="http://schemas.microsoft.com/office/drawing/2017/model3d" xmlns:o="urn:schemas-microsoft-com:office:office" xmlns:r="http://schemas.openxmlformats.org/officeDocument/2006/relationships" xmlns:m="http://schemas.openxmlformats.org/officeDocument/2006/math" xmlns:v="urn:schemas-microsoft-com:vml" xmlns:wp14="http://schemas.microsoft.com/office/word/2010/wordprocessingDrawing" xmlns:wp="http://schemas.openxmlformats.org/drawingml/2006/wordprocessingDrawing" xmlns:w10="urn:schemas-microsoft-com:office:word" xmlns:w="http://schemas.openxmlformats.org/wordprocessingml/2006/main" xmlns:w14="http://schemas.microsoft.com/office/word/2010/wordml" xmlns:w15="http://schemas.microsoft.com/office/word/2012/wordml" xmlns:w16cex="http://schemas.microsoft.com/office/word/2018/wordml/cex" xmlns:w16cid="http://schemas.microsoft.com/office/word/2016/wordml/cid" xmlns:w16="http://schemas.microsoft.com/office/word/2018/wordml" xmlns:w16sdtdh="http://schemas.microsoft.com/office/word/2020/wordml/sdtdatahash" xmlns:w16se="http://schemas.microsoft.com/office/word/2015/wordml/symex" xmlns:wpg="http://schemas.microsoft.com/office/word/2010/wordprocessingGroup" xmlns:wpi="http://schemas.microsoft.com/office/word/2010/wordprocessingInk" xmlns:wne="http://schemas.microsoft.com/office/word/2006/wordml" xmlns:wps="http://schemas.microsoft.com/office/word/2010/wordprocessingShape" mc:Ignorable="w14 w15 w16se w16cid w16 w16cex w16sdtdh wp14">
+<w:hdr xmlns:wpc="http://schemas.microsoft.com/office/word/2010/wordprocessingCanvas" xmlns:cx="http://schemas.microsoft.com/office/drawing/2014/chartex" xmlns:mc="http://schemas.openxmlformats.org/markup-compatibility/2006" xmlns:o="urn:schemas-microsoft-com:office:office" xmlns:r="http://schemas.openxmlformats.org/officeDocument/2006/relationships" xmlns:m="http://schemas.openxmlformats.org/officeDocument/2006/math" xmlns:v="urn:schemas-microsoft-com:vml" xmlns:wp14="http://schemas.microsoft.com/office/word/2010/wordprocessingDrawing" xmlns:wp="http://schemas.openxmlformats.org/drawingml/2006/wordprocessingDrawing" xmlns:w10="urn:schemas-microsoft-com:office:word" xmlns:w="http://schemas.openxmlformats.org/wordprocessingml/2006/main" xmlns:w14="http://schemas.microsoft.com/office/word/2010/wordml" xmlns:w15="http://schemas.microsoft.com/office/word/2012/wordml" xmlns:w16se="http://schemas.microsoft.com/office/word/2015/wordml/symex" xmlns:wpg="http://schemas.microsoft.com/office/word/2010/wordprocessingGroup" xmlns:wpi="http://schemas.microsoft.com/office/word/2010/wordprocessingInk" xmlns:wne="http://schemas.microsoft.com/office/word/2006/wordml" xmlns:wps="http://schemas.microsoft.com/office/word/2010/wordprocessingShape" mc:Ignorable="w14 w15 w16se wp14">
   <w:p>
     <w:pPr>
       <w:rPr>
@@ -3339,8 +3768,18 @@
         <w:sz w:val="24"/>
         <w:szCs w:val="24"/>
       </w:rPr>
-      <w:t>Samuel Blázquez Martín y José Daniel Rave Robayo</w:t>
+      <w:t xml:space="preserve">Samuel Blázquez Martín y José Daniel Rave </w:t>
     </w:r>
+    <w:proofErr w:type="spellStart"/>
+    <w:r>
+      <w:rPr>
+        <w:rFonts w:ascii="Times New Roman" w:hAnsi="Times New Roman" w:cs="Times New Roman"/>
+        <w:sz w:val="24"/>
+        <w:szCs w:val="24"/>
+      </w:rPr>
+      <w:t>Robayo</w:t>
+    </w:r>
+    <w:proofErr w:type="spellEnd"/>
     <w:r>
       <w:rPr>
         <w:rFonts w:ascii="Times New Roman" w:hAnsi="Times New Roman" w:cs="Times New Roman"/>
@@ -3359,7 +3798,7 @@
 </file>
 
 <file path=word/numbering.xml><?xml version="1.0" encoding="utf-8"?>
-<w:numbering xmlns:wpc="http://schemas.microsoft.com/office/word/2010/wordprocessingCanvas" xmlns:cx="http://schemas.microsoft.com/office/drawing/2014/chartex" xmlns:cx1="http://schemas.microsoft.com/office/drawing/2015/9/8/chartex" xmlns:cx2="http://schemas.microsoft.com/office/drawing/2015/10/21/chartex" xmlns:cx3="http://schemas.microsoft.com/office/drawing/2016/5/9/chartex" xmlns:cx4="http://schemas.microsoft.com/office/drawing/2016/5/10/chartex" xmlns:cx5="http://schemas.microsoft.com/office/drawing/2016/5/11/chartex" xmlns:cx6="http://schemas.microsoft.com/office/drawing/2016/5/12/chartex" xmlns:cx7="http://schemas.microsoft.com/office/drawing/2016/5/13/chartex" xmlns:cx8="http://schemas.microsoft.com/office/drawing/2016/5/14/chartex" xmlns:mc="http://schemas.openxmlformats.org/markup-compatibility/2006" xmlns:aink="http://schemas.microsoft.com/office/drawing/2016/ink" xmlns:am3d="http://schemas.microsoft.com/office/drawing/2017/model3d" xmlns:o="urn:schemas-microsoft-com:office:office" xmlns:r="http://schemas.openxmlformats.org/officeDocument/2006/relationships" xmlns:m="http://schemas.openxmlformats.org/officeDocument/2006/math" xmlns:v="urn:schemas-microsoft-com:vml" xmlns:wp14="http://schemas.microsoft.com/office/word/2010/wordprocessingDrawing" xmlns:wp="http://schemas.openxmlformats.org/drawingml/2006/wordprocessingDrawing" xmlns:w10="urn:schemas-microsoft-com:office:word" xmlns:w="http://schemas.openxmlformats.org/wordprocessingml/2006/main" xmlns:w14="http://schemas.microsoft.com/office/word/2010/wordml" xmlns:w15="http://schemas.microsoft.com/office/word/2012/wordml" xmlns:w16cex="http://schemas.microsoft.com/office/word/2018/wordml/cex" xmlns:w16cid="http://schemas.microsoft.com/office/word/2016/wordml/cid" xmlns:w16="http://schemas.microsoft.com/office/word/2018/wordml" xmlns:w16sdtdh="http://schemas.microsoft.com/office/word/2020/wordml/sdtdatahash" xmlns:w16se="http://schemas.microsoft.com/office/word/2015/wordml/symex" xmlns:wpg="http://schemas.microsoft.com/office/word/2010/wordprocessingGroup" xmlns:wpi="http://schemas.microsoft.com/office/word/2010/wordprocessingInk" xmlns:wne="http://schemas.microsoft.com/office/word/2006/wordml" xmlns:wps="http://schemas.microsoft.com/office/word/2010/wordprocessingShape" mc:Ignorable="w14 w15 w16se w16cid w16 w16cex w16sdtdh wp14">
+<w:numbering xmlns:wpc="http://schemas.microsoft.com/office/word/2010/wordprocessingCanvas" xmlns:cx="http://schemas.microsoft.com/office/drawing/2014/chartex" xmlns:mc="http://schemas.openxmlformats.org/markup-compatibility/2006" xmlns:o="urn:schemas-microsoft-com:office:office" xmlns:r="http://schemas.openxmlformats.org/officeDocument/2006/relationships" xmlns:m="http://schemas.openxmlformats.org/officeDocument/2006/math" xmlns:v="urn:schemas-microsoft-com:vml" xmlns:wp14="http://schemas.microsoft.com/office/word/2010/wordprocessingDrawing" xmlns:wp="http://schemas.openxmlformats.org/drawingml/2006/wordprocessingDrawing" xmlns:w10="urn:schemas-microsoft-com:office:word" xmlns:w="http://schemas.openxmlformats.org/wordprocessingml/2006/main" xmlns:w14="http://schemas.microsoft.com/office/word/2010/wordml" xmlns:w15="http://schemas.microsoft.com/office/word/2012/wordml" xmlns:w16se="http://schemas.microsoft.com/office/word/2015/wordml/symex" xmlns:wpg="http://schemas.microsoft.com/office/word/2010/wordprocessingGroup" xmlns:wpi="http://schemas.microsoft.com/office/word/2010/wordprocessingInk" xmlns:wne="http://schemas.microsoft.com/office/word/2006/wordml" xmlns:wps="http://schemas.microsoft.com/office/word/2010/wordprocessingShape" mc:Ignorable="w14 w15 w16se wp14">
   <w:abstractNum w:abstractNumId="0" w15:restartNumberingAfterBreak="0">
     <w:nsid w:val="24E5150E"/>
     <w:multiLevelType w:val="hybridMultilevel"/>
@@ -4047,7 +4486,7 @@
 </file>
 
 <file path=word/styles.xml><?xml version="1.0" encoding="utf-8"?>
-<w:styles xmlns:mc="http://schemas.openxmlformats.org/markup-compatibility/2006" xmlns:r="http://schemas.openxmlformats.org/officeDocument/2006/relationships" xmlns:w="http://schemas.openxmlformats.org/wordprocessingml/2006/main" xmlns:w14="http://schemas.microsoft.com/office/word/2010/wordml" xmlns:w15="http://schemas.microsoft.com/office/word/2012/wordml" xmlns:w16cex="http://schemas.microsoft.com/office/word/2018/wordml/cex" xmlns:w16cid="http://schemas.microsoft.com/office/word/2016/wordml/cid" xmlns:w16="http://schemas.microsoft.com/office/word/2018/wordml" xmlns:w16sdtdh="http://schemas.microsoft.com/office/word/2020/wordml/sdtdatahash" xmlns:w16se="http://schemas.microsoft.com/office/word/2015/wordml/symex" mc:Ignorable="w14 w15 w16se w16cid w16 w16cex w16sdtdh">
+<w:styles xmlns:mc="http://schemas.openxmlformats.org/markup-compatibility/2006" xmlns:r="http://schemas.openxmlformats.org/officeDocument/2006/relationships" xmlns:w="http://schemas.openxmlformats.org/wordprocessingml/2006/main" xmlns:w14="http://schemas.microsoft.com/office/word/2010/wordml" xmlns:w15="http://schemas.microsoft.com/office/word/2012/wordml" xmlns:w16se="http://schemas.microsoft.com/office/word/2015/wordml/symex" mc:Ignorable="w14 w15 w16se">
   <w:docDefaults>
     <w:rPrDefault>
       <w:rPr>
@@ -4063,7 +4502,7 @@
       </w:pPr>
     </w:pPrDefault>
   </w:docDefaults>
-  <w:latentStyles w:defLockedState="0" w:defUIPriority="99" w:defSemiHidden="0" w:defUnhideWhenUsed="0" w:defQFormat="0" w:count="376">
+  <w:latentStyles w:defLockedState="0" w:defUIPriority="99" w:defSemiHidden="0" w:defUnhideWhenUsed="0" w:defQFormat="0" w:count="371">
     <w:lsdException w:name="Normal" w:uiPriority="0" w:qFormat="1"/>
     <w:lsdException w:name="heading 1" w:uiPriority="9" w:qFormat="1"/>
     <w:lsdException w:name="heading 2" w:semiHidden="1" w:uiPriority="9" w:unhideWhenUsed="1" w:qFormat="1"/>
@@ -4169,6 +4608,7 @@
     <w:lsdException w:name="HTML Sample" w:semiHidden="1" w:unhideWhenUsed="1"/>
     <w:lsdException w:name="HTML Typewriter" w:semiHidden="1" w:unhideWhenUsed="1"/>
     <w:lsdException w:name="HTML Variable" w:semiHidden="1" w:unhideWhenUsed="1"/>
+    <w:lsdException w:name="Normal Table" w:semiHidden="1" w:unhideWhenUsed="1"/>
     <w:lsdException w:name="annotation subject" w:semiHidden="1" w:unhideWhenUsed="1"/>
     <w:lsdException w:name="No List" w:semiHidden="1" w:unhideWhenUsed="1"/>
     <w:lsdException w:name="Outline List 1" w:semiHidden="1" w:unhideWhenUsed="1"/>
@@ -4211,8 +4651,11 @@
     <w:lsdException w:name="Table Contemporary" w:semiHidden="1" w:unhideWhenUsed="1"/>
     <w:lsdException w:name="Table Elegant" w:semiHidden="1" w:unhideWhenUsed="1"/>
     <w:lsdException w:name="Table Professional" w:semiHidden="1" w:unhideWhenUsed="1"/>
+    <w:lsdException w:name="Table Subtle 1" w:semiHidden="1" w:unhideWhenUsed="1"/>
     <w:lsdException w:name="Table Subtle 2" w:semiHidden="1" w:unhideWhenUsed="1"/>
     <w:lsdException w:name="Table Web 1" w:semiHidden="1" w:unhideWhenUsed="1"/>
+    <w:lsdException w:name="Table Web 2" w:semiHidden="1" w:unhideWhenUsed="1"/>
+    <w:lsdException w:name="Table Web 3" w:semiHidden="1" w:unhideWhenUsed="1"/>
     <w:lsdException w:name="Balloon Text" w:semiHidden="1" w:unhideWhenUsed="1"/>
     <w:lsdException w:name="Table Grid" w:uiPriority="39"/>
     <w:lsdException w:name="Table Theme" w:semiHidden="1" w:unhideWhenUsed="1"/>
@@ -4431,11 +4874,6 @@
     <w:lsdException w:name="List Table 5 Dark Accent 6" w:uiPriority="50"/>
     <w:lsdException w:name="List Table 6 Colorful Accent 6" w:uiPriority="51"/>
     <w:lsdException w:name="List Table 7 Colorful Accent 6" w:uiPriority="52"/>
-    <w:lsdException w:name="Mention" w:semiHidden="1" w:unhideWhenUsed="1"/>
-    <w:lsdException w:name="Smart Hyperlink" w:semiHidden="1" w:unhideWhenUsed="1"/>
-    <w:lsdException w:name="Hashtag" w:semiHidden="1" w:unhideWhenUsed="1"/>
-    <w:lsdException w:name="Unresolved Mention" w:semiHidden="1" w:unhideWhenUsed="1"/>
-    <w:lsdException w:name="Smart Link" w:semiHidden="1" w:unhideWhenUsed="1"/>
   </w:latentStyles>
   <w:style w:type="paragraph" w:default="1" w:styleId="Normal">
     <w:name w:val="Normal"/>

</xml_diff>